<commit_message>
Updated calibration for 2009, added user-defined size limits for time series
</commit_message>
<xml_diff>
--- a/docs/CABM - sp2 code notes.docx
+++ b/docs/CABM - sp2 code notes.docx
@@ -23,10 +23,7 @@
       </w:r>
       <w:bookmarkEnd w:id="0"/>
     </w:p>
-    <w:p>
-      <w:bookmarkStart w:id="1" w:name="_GoBack"/>
-      <w:bookmarkEnd w:id="1"/>
-    </w:p>
+    <w:p/>
     <w:p>
       <w:r>
         <w:t xml:space="preserve">The </w:t>
@@ -35,11 +32,28 @@
         <w:t>goal</w:t>
       </w:r>
       <w:r>
-        <w:t xml:space="preserve"> of this code package is to provide time series of refractory black carbon (rBC) mass and number concentration from sp2 measurements.</w:t>
-      </w:r>
-      <w:r>
-        <w:t xml:space="preserve">  All raw sp2 data and the instrument operating information is entered into a MySQL database. Time series data is then derived </w:t>
-      </w:r>
+        <w:t xml:space="preserve"> of this code package is to provide time series of refractory black carbon (</w:t>
+      </w:r>
+      <w:proofErr w:type="spellStart"/>
+      <w:r>
+        <w:t>rBC</w:t>
+      </w:r>
+      <w:proofErr w:type="spellEnd"/>
+      <w:r>
+        <w:t>) mass and number concentration from sp2 measurements.</w:t>
+      </w:r>
+      <w:r>
+        <w:t xml:space="preserve">  All raw sp2 data and the instrument operating information is </w:t>
+      </w:r>
+      <w:proofErr w:type="gramStart"/>
+      <w:r>
+        <w:t>entered into a</w:t>
+      </w:r>
+      <w:proofErr w:type="gramEnd"/>
+      <w:r>
+        <w:t xml:space="preserve"> MySQL database. Time series data is then derived </w:t>
+      </w:r>
+      <w:proofErr w:type="gramStart"/>
       <w:r>
         <w:t>and</w:t>
       </w:r>
@@ -47,7 +61,11 @@
         <w:t xml:space="preserve"> </w:t>
       </w:r>
       <w:r>
-        <w:t xml:space="preserve">also </w:t>
+        <w:t>also</w:t>
+      </w:r>
+      <w:proofErr w:type="gramEnd"/>
+      <w:r>
+        <w:t xml:space="preserve"> </w:t>
       </w:r>
       <w:r>
         <w:t xml:space="preserve">stored in the database.  </w:t>
@@ -88,7 +106,6 @@
         <w:t>for sp2 analysis</w:t>
       </w:r>
     </w:p>
-    <w:p/>
     <w:p>
       <w:r>
         <w:t>A schematic of the</w:t>
@@ -252,7 +269,7 @@
                     </pic:cNvPicPr>
                   </pic:nvPicPr>
                   <pic:blipFill>
-                    <a:blip r:embed="rId7">
+                    <a:blip r:embed="rId8">
                       <a:extLst>
                         <a:ext uri="{28A0092B-C50C-407E-A947-70E740481C1C}">
                           <a14:useLocalDpi xmlns:a14="http://schemas.microsoft.com/office/drawing/2010/main" val="0"/>
@@ -310,7 +327,7 @@
       <w:pPr>
         <w:pStyle w:val="Heading2"/>
       </w:pPr>
-      <w:bookmarkStart w:id="2" w:name="_Ref477259902"/>
+      <w:bookmarkStart w:id="1" w:name="_Ref477259902"/>
       <w:r>
         <w:lastRenderedPageBreak/>
         <w:t>General Workflow</w:t>
@@ -332,7 +349,10 @@
         <w:t>sp2_locations</w:t>
       </w:r>
       <w:r>
-        <w:t xml:space="preserve"> table. If this is a new location, enter the required information. (For more detail see </w:t>
+        <w:t xml:space="preserve"> table. If this is a new location, enter the required information. (For more detail see</w:t>
+      </w:r>
+      <w:r>
+        <w:t xml:space="preserve"> </w:t>
       </w:r>
       <w:r>
         <w:rPr>
@@ -344,22 +364,30 @@
         <w:rPr>
           <w:rStyle w:val="SubtleEmphasis"/>
         </w:rPr>
-        <w:instrText xml:space="preserve"> REF _Ref477259902 \h  \* MERGEFORMAT </w:instrText>
+        <w:instrText xml:space="preserve"> REF _Ref482170591 \h </w:instrText>
       </w:r>
       <w:r>
         <w:rPr>
           <w:rStyle w:val="SubtleEmphasis"/>
         </w:rPr>
+      </w:r>
+      <w:r>
+        <w:rPr>
+          <w:rStyle w:val="SubtleEmphasis"/>
+        </w:rPr>
+        <w:instrText xml:space="preserve"> \* MERGEFORMAT </w:instrText>
+      </w:r>
+      <w:r>
+        <w:rPr>
+          <w:rStyle w:val="SubtleEmphasis"/>
+        </w:rPr>
         <w:fldChar w:fldCharType="separate"/>
       </w:r>
       <w:r>
         <w:rPr>
           <w:rStyle w:val="SubtleEmphasis"/>
-          <w:b/>
-          <w:bCs/>
-          <w:lang w:val="en-US"/>
-        </w:rPr>
-        <w:t>Error! Not a valid bookmark self-reference.</w:t>
+        </w:rPr>
+        <w:t>Location and Instrument Information</w:t>
       </w:r>
       <w:r>
         <w:rPr>
@@ -368,6 +396,9 @@
         <w:fldChar w:fldCharType="end"/>
       </w:r>
       <w:r>
+        <w:rPr>
+          <w:rStyle w:val="SubtleEmphasis"/>
+        </w:rPr>
         <w:t>)</w:t>
       </w:r>
     </w:p>
@@ -391,33 +422,48 @@
       <w:r>
         <w:rPr>
           <w:rStyle w:val="SubtleEmphasis"/>
+          <w:color w:val="595959" w:themeColor="text1" w:themeTint="A6"/>
         </w:rPr>
         <w:fldChar w:fldCharType="begin"/>
       </w:r>
       <w:r>
         <w:rPr>
           <w:rStyle w:val="SubtleEmphasis"/>
-        </w:rPr>
-        <w:instrText xml:space="preserve"> REF _Ref477259902 \h  \* MERGEFORMAT </w:instrText>
+          <w:color w:val="595959" w:themeColor="text1" w:themeTint="A6"/>
+        </w:rPr>
+        <w:instrText xml:space="preserve"> REF _Ref482170591 \h </w:instrText>
       </w:r>
       <w:r>
         <w:rPr>
           <w:rStyle w:val="SubtleEmphasis"/>
+          <w:color w:val="595959" w:themeColor="text1" w:themeTint="A6"/>
+        </w:rPr>
+      </w:r>
+      <w:r>
+        <w:rPr>
+          <w:rStyle w:val="SubtleEmphasis"/>
+          <w:color w:val="595959" w:themeColor="text1" w:themeTint="A6"/>
+        </w:rPr>
+        <w:instrText xml:space="preserve"> \* MERGEFORMAT </w:instrText>
+      </w:r>
+      <w:r>
+        <w:rPr>
+          <w:rStyle w:val="SubtleEmphasis"/>
+          <w:color w:val="595959" w:themeColor="text1" w:themeTint="A6"/>
         </w:rPr>
         <w:fldChar w:fldCharType="separate"/>
       </w:r>
       <w:r>
         <w:rPr>
           <w:rStyle w:val="SubtleEmphasis"/>
-          <w:b/>
-          <w:bCs/>
-          <w:lang w:val="en-US"/>
-        </w:rPr>
-        <w:t>Error! Not a valid bookmark self-reference.</w:t>
+          <w:color w:val="595959" w:themeColor="text1" w:themeTint="A6"/>
+        </w:rPr>
+        <w:t>Location and Instrument Information</w:t>
       </w:r>
       <w:r>
         <w:rPr>
           <w:rStyle w:val="SubtleEmphasis"/>
+          <w:color w:val="595959" w:themeColor="text1" w:themeTint="A6"/>
         </w:rPr>
         <w:fldChar w:fldCharType="end"/>
       </w:r>
@@ -483,12 +529,12 @@
         <w:rPr>
           <w:rStyle w:val="SubtleEmphasis"/>
         </w:rPr>
+        <w:instrText xml:space="preserve"> \* MERGEFORMAT </w:instrText>
       </w:r>
       <w:r>
         <w:rPr>
           <w:rStyle w:val="SubtleEmphasis"/>
         </w:rPr>
-        <w:instrText xml:space="preserve"> \* MERGEFORMAT </w:instrText>
       </w:r>
       <w:r>
         <w:rPr>
@@ -524,7 +570,15 @@
         <w:t>Use t</w:t>
       </w:r>
       <w:r>
-        <w:t>he ‘CABM_add_calibration_points_to_db’ script to enter the calibration data point values into the sp2_calibration_points table</w:t>
+        <w:t>he ‘</w:t>
+      </w:r>
+      <w:proofErr w:type="spellStart"/>
+      <w:r>
+        <w:t>CABM_add_calibration_points_to_db</w:t>
+      </w:r>
+      <w:proofErr w:type="spellEnd"/>
+      <w:r>
+        <w:t>’ script to enter the calibration data point values into the sp2_calibration_points table</w:t>
       </w:r>
       <w:r>
         <w:t xml:space="preserve">. (For more detail see </w:t>
@@ -545,12 +599,12 @@
         <w:rPr>
           <w:rStyle w:val="SubtleEmphasis"/>
         </w:rPr>
+        <w:instrText xml:space="preserve"> \* MERGEFORMAT </w:instrText>
       </w:r>
       <w:r>
         <w:rPr>
           <w:rStyle w:val="SubtleEmphasis"/>
         </w:rPr>
-        <w:instrText xml:space="preserve"> \* MERGEFORMAT </w:instrText>
       </w:r>
       <w:r>
         <w:rPr>
@@ -586,7 +640,15 @@
         <w:t>Use t</w:t>
       </w:r>
       <w:r>
-        <w:t xml:space="preserve">he ‘CABM_fit_and_plot_calibration’ script to fit a line to the calibration points, plot it for viewing, </w:t>
+        <w:t>he ‘</w:t>
+      </w:r>
+      <w:proofErr w:type="spellStart"/>
+      <w:r>
+        <w:t>CABM_fit_and_plot_calibration</w:t>
+      </w:r>
+      <w:proofErr w:type="spellEnd"/>
+      <w:r>
+        <w:t xml:space="preserve">’ script to fit a line to the calibration points, plot it for viewing, </w:t>
       </w:r>
       <w:r>
         <w:t xml:space="preserve">and, if this is a new calibration, </w:t>
@@ -613,12 +675,12 @@
         <w:rPr>
           <w:rStyle w:val="SubtleEmphasis"/>
         </w:rPr>
+        <w:instrText xml:space="preserve"> \* MERGEFORMAT </w:instrText>
       </w:r>
       <w:r>
         <w:rPr>
           <w:rStyle w:val="SubtleEmphasis"/>
         </w:rPr>
-        <w:instrText xml:space="preserve"> \* MERGEFORMAT </w:instrText>
       </w:r>
       <w:r>
         <w:rPr>
@@ -651,10 +713,26 @@
         </w:numPr>
       </w:pPr>
       <w:r>
-        <w:t>Use the t</w:t>
-      </w:r>
-      <w:r>
-        <w:t xml:space="preserve">he CABM_add_config_data_to_db </w:t>
+        <w:t xml:space="preserve">Use the </w:t>
+      </w:r>
+      <w:proofErr w:type="spellStart"/>
+      <w:r>
+        <w:t>t</w:t>
+      </w:r>
+      <w:r>
+        <w:t>he</w:t>
+      </w:r>
+      <w:proofErr w:type="spellEnd"/>
+      <w:r>
+        <w:t xml:space="preserve"> </w:t>
+      </w:r>
+      <w:proofErr w:type="spellStart"/>
+      <w:r>
+        <w:t>CABM_add_config_data_to_db</w:t>
+      </w:r>
+      <w:proofErr w:type="spellEnd"/>
+      <w:r>
+        <w:t xml:space="preserve"> </w:t>
       </w:r>
       <w:r>
         <w:t>script to read</w:t>
@@ -693,12 +771,12 @@
         <w:rPr>
           <w:rStyle w:val="SubtleEmphasis"/>
         </w:rPr>
+        <w:instrText xml:space="preserve"> \* MERGEFORMAT </w:instrText>
       </w:r>
       <w:r>
         <w:rPr>
           <w:rStyle w:val="SubtleEmphasis"/>
         </w:rPr>
-        <w:instrText xml:space="preserve"> \* MERGEFORMAT </w:instrText>
       </w:r>
       <w:r>
         <w:rPr>
@@ -734,7 +812,15 @@
         <w:t>Use t</w:t>
       </w:r>
       <w:r>
-        <w:t xml:space="preserve">he CABM_add_hk_data_to_db script </w:t>
+        <w:t xml:space="preserve">he </w:t>
+      </w:r>
+      <w:proofErr w:type="spellStart"/>
+      <w:r>
+        <w:t>CABM_add_hk_data_to_db</w:t>
+      </w:r>
+      <w:proofErr w:type="spellEnd"/>
+      <w:r>
+        <w:t xml:space="preserve"> script </w:t>
       </w:r>
       <w:r>
         <w:t>to read the</w:t>
@@ -767,12 +853,12 @@
         <w:rPr>
           <w:rStyle w:val="SubtleEmphasis"/>
         </w:rPr>
+        <w:instrText xml:space="preserve"> \* MERGEFORMAT </w:instrText>
       </w:r>
       <w:r>
         <w:rPr>
           <w:rStyle w:val="SubtleEmphasis"/>
         </w:rPr>
-        <w:instrText xml:space="preserve"> \* MERGEFORMAT </w:instrText>
       </w:r>
       <w:r>
         <w:rPr>
@@ -808,7 +894,15 @@
         <w:t xml:space="preserve">Use </w:t>
       </w:r>
       <w:r>
-        <w:t xml:space="preserve">the CABM_add_hk_IDs_to_raw_data_table script </w:t>
+        <w:t xml:space="preserve">the </w:t>
+      </w:r>
+      <w:proofErr w:type="spellStart"/>
+      <w:r>
+        <w:t>CABM_add_hk_IDs_to_raw_data_table</w:t>
+      </w:r>
+      <w:proofErr w:type="spellEnd"/>
+      <w:r>
+        <w:t xml:space="preserve"> script </w:t>
       </w:r>
       <w:r>
         <w:t>to add housekeeping</w:t>
@@ -835,12 +929,12 @@
         <w:rPr>
           <w:rStyle w:val="SubtleEmphasis"/>
         </w:rPr>
+        <w:instrText xml:space="preserve"> \* MERGEFORMAT </w:instrText>
       </w:r>
       <w:r>
         <w:rPr>
           <w:rStyle w:val="SubtleEmphasis"/>
         </w:rPr>
-        <w:instrText xml:space="preserve"> \* MERGEFORMAT </w:instrText>
       </w:r>
       <w:r>
         <w:rPr>
@@ -875,8 +969,13 @@
       <w:r>
         <w:t xml:space="preserve">Use the </w:t>
       </w:r>
-      <w:r>
-        <w:t>CABM_add_single_particle_data_to_db script</w:t>
+      <w:proofErr w:type="spellStart"/>
+      <w:r>
+        <w:t>CABM_add_single_particle_data_to_db</w:t>
+      </w:r>
+      <w:proofErr w:type="spellEnd"/>
+      <w:r>
+        <w:t xml:space="preserve"> script</w:t>
       </w:r>
       <w:r>
         <w:t xml:space="preserve"> to add incandescence data from single particles </w:t>
@@ -912,12 +1011,12 @@
         <w:rPr>
           <w:rStyle w:val="SubtleEmphasis"/>
         </w:rPr>
+        <w:instrText xml:space="preserve"> \* MERGEFORMAT </w:instrText>
       </w:r>
       <w:r>
         <w:rPr>
           <w:rStyle w:val="SubtleEmphasis"/>
         </w:rPr>
-        <w:instrText xml:space="preserve"> \* MERGEFORMAT </w:instrText>
       </w:r>
       <w:r>
         <w:rPr>
@@ -974,12 +1073,12 @@
         <w:rPr>
           <w:rStyle w:val="SubtleEmphasis"/>
         </w:rPr>
+        <w:instrText xml:space="preserve"> \* MERGEFORMAT </w:instrText>
       </w:r>
       <w:r>
         <w:rPr>
           <w:rStyle w:val="SubtleEmphasis"/>
         </w:rPr>
-        <w:instrText xml:space="preserve"> \* MERGEFORMAT </w:instrText>
       </w:r>
       <w:r>
         <w:rPr>
@@ -1014,12 +1113,14 @@
       <w:r>
         <w:t xml:space="preserve">Use the </w:t>
       </w:r>
+      <w:proofErr w:type="spellStart"/>
       <w:r>
         <w:rPr>
           <w:lang w:val="en-US"/>
         </w:rPr>
         <w:t>CABM_compile_time_interval_data</w:t>
       </w:r>
+      <w:proofErr w:type="spellEnd"/>
       <w:r>
         <w:rPr>
           <w:lang w:val="en-US"/>
@@ -1057,12 +1158,12 @@
         <w:rPr>
           <w:rStyle w:val="SubtleEmphasis"/>
         </w:rPr>
+        <w:instrText xml:space="preserve"> \* MERGEFORMAT </w:instrText>
       </w:r>
       <w:r>
         <w:rPr>
           <w:rStyle w:val="SubtleEmphasis"/>
         </w:rPr>
-        <w:instrText xml:space="preserve"> \* MERGEFORMAT </w:instrText>
       </w:r>
       <w:r>
         <w:rPr>
@@ -1097,23 +1198,47 @@
       <w:r>
         <w:t xml:space="preserve">Use the </w:t>
       </w:r>
-      <w:r>
-        <w:rPr>
-          <w:lang w:val="en-US"/>
-        </w:rPr>
-        <w:t xml:space="preserve">The </w:t>
-      </w:r>
+      <w:proofErr w:type="gramStart"/>
+      <w:r>
+        <w:rPr>
+          <w:lang w:val="en-US"/>
+        </w:rPr>
+        <w:t>The</w:t>
+      </w:r>
+      <w:proofErr w:type="gramEnd"/>
+      <w:r>
+        <w:rPr>
+          <w:lang w:val="en-US"/>
+        </w:rPr>
+        <w:t xml:space="preserve"> </w:t>
+      </w:r>
+      <w:proofErr w:type="spellStart"/>
       <w:r>
         <w:rPr>
           <w:lang w:val="en-US"/>
         </w:rPr>
         <w:t>CABM_compile_interval_distribution_data</w:t>
       </w:r>
-      <w:r>
-        <w:rPr>
-          <w:lang w:val="en-US"/>
-        </w:rPr>
-        <w:t xml:space="preserve"> script to calculate the fraction of the total rBC mass within the detection limits of the instrument, and write this fraction to the </w:t>
+      <w:proofErr w:type="spellEnd"/>
+      <w:r>
+        <w:rPr>
+          <w:lang w:val="en-US"/>
+        </w:rPr>
+        <w:t xml:space="preserve"> script to calculate the fraction of the total </w:t>
+      </w:r>
+      <w:proofErr w:type="spellStart"/>
+      <w:r>
+        <w:rPr>
+          <w:lang w:val="en-US"/>
+        </w:rPr>
+        <w:t>rBC</w:t>
+      </w:r>
+      <w:proofErr w:type="spellEnd"/>
+      <w:r>
+        <w:rPr>
+          <w:lang w:val="en-US"/>
+        </w:rPr>
+        <w:t xml:space="preserve"> mass within the detection limits of the instrument, and write this fraction to the </w:t>
       </w:r>
       <w:r>
         <w:rPr>
@@ -1146,12 +1271,12 @@
         <w:rPr>
           <w:rStyle w:val="SubtleEmphasis"/>
         </w:rPr>
+        <w:instrText xml:space="preserve"> \* MERGEFORMAT </w:instrText>
       </w:r>
       <w:r>
         <w:rPr>
           <w:rStyle w:val="SubtleEmphasis"/>
         </w:rPr>
-        <w:instrText xml:space="preserve"> \* MERGEFORMAT </w:instrText>
       </w:r>
       <w:r>
         <w:rPr>
@@ -1221,9 +1346,11 @@
       <w:r>
         <w:t xml:space="preserve">The </w:t>
       </w:r>
+      <w:proofErr w:type="spellStart"/>
       <w:r>
         <w:t>CABM_fit_and_plot_calibration</w:t>
       </w:r>
+      <w:proofErr w:type="spellEnd"/>
       <w:r>
         <w:t xml:space="preserve"> </w:t>
       </w:r>
@@ -1257,9 +1384,11 @@
       <w:r>
         <w:t xml:space="preserve">The </w:t>
       </w:r>
+      <w:proofErr w:type="spellStart"/>
       <w:r>
         <w:t>CABM_plot_hk_parameters</w:t>
       </w:r>
+      <w:proofErr w:type="spellEnd"/>
       <w:r>
         <w:t xml:space="preserve"> </w:t>
       </w:r>
@@ -1267,7 +1396,15 @@
         <w:t xml:space="preserve">script </w:t>
       </w:r>
       <w:r>
-        <w:t xml:space="preserve">can be used to plot the sample flow, sheath flow, and yag power over a given </w:t>
+        <w:t xml:space="preserve">can be used to plot the sample flow, sheath flow, and </w:t>
+      </w:r>
+      <w:proofErr w:type="spellStart"/>
+      <w:r>
+        <w:t>yag</w:t>
+      </w:r>
+      <w:proofErr w:type="spellEnd"/>
+      <w:r>
+        <w:t xml:space="preserve"> power over a given </w:t>
       </w:r>
       <w:r>
         <w:t xml:space="preserve">time </w:t>
@@ -1320,9 +1457,11 @@
       <w:r>
         <w:t xml:space="preserve">The </w:t>
       </w:r>
+      <w:proofErr w:type="spellStart"/>
       <w:r>
         <w:t>CABM_QC_color_ratio</w:t>
       </w:r>
+      <w:proofErr w:type="spellEnd"/>
       <w:r>
         <w:t xml:space="preserve"> script</w:t>
       </w:r>
@@ -1362,9 +1501,11 @@
       <w:r>
         <w:t xml:space="preserve">The </w:t>
       </w:r>
+      <w:proofErr w:type="spellStart"/>
       <w:r>
         <w:t>CABM_compile_interval_distribution_data</w:t>
       </w:r>
+      <w:proofErr w:type="spellEnd"/>
       <w:r>
         <w:t xml:space="preserve"> script has the option of plotting the mass distribution over a given time interval for a given instrument and location (the database will not be updated unless specified).</w:t>
       </w:r>
@@ -1380,9 +1521,11 @@
       <w:r>
         <w:t xml:space="preserve">The </w:t>
       </w:r>
+      <w:proofErr w:type="spellStart"/>
       <w:r>
         <w:t>CABM_plot_timeseries</w:t>
       </w:r>
+      <w:proofErr w:type="spellEnd"/>
       <w:r>
         <w:t xml:space="preserve"> script can be used to plot the mass and number concentration over a given time interval for a given instrument and location.</w:t>
       </w:r>
@@ -1415,6 +1558,7 @@
           <w:numId w:val="15"/>
         </w:numPr>
       </w:pPr>
+      <w:bookmarkStart w:id="2" w:name="_Ref482170591"/>
       <w:r>
         <w:lastRenderedPageBreak/>
         <w:t>Location</w:t>
@@ -1431,6 +1575,7 @@
       <w:r>
         <w:t>rmation</w:t>
       </w:r>
+      <w:bookmarkEnd w:id="1"/>
       <w:bookmarkEnd w:id="2"/>
       <w:r>
         <w:t xml:space="preserve"> </w:t>
@@ -1566,7 +1711,15 @@
         <w:t xml:space="preserve">foreign key </w:t>
       </w:r>
       <w:r>
-        <w:t>reference to an instrument (a particular SP2) and a location (one of the CABM sites)</w:t>
+        <w:t xml:space="preserve">reference to an instrument (a </w:t>
+      </w:r>
+      <w:proofErr w:type="gramStart"/>
+      <w:r>
+        <w:t>particular SP2</w:t>
+      </w:r>
+      <w:proofErr w:type="gramEnd"/>
+      <w:r>
+        <w:t>) and a location (one of the CABM sites)</w:t>
       </w:r>
       <w:r>
         <w:t xml:space="preserve">.  </w:t>
@@ -1597,11 +1750,21 @@
         <w:t>p2_instrument_i</w:t>
       </w:r>
       <w:r>
-        <w:t xml:space="preserve">nfo table has an entry for each instrument.  Fields include, the instrument owner (in this case ECCC), the instrument number (e.g. 17,44,58, etc), the number of channels, the acquisition rate, the bytes per record, the minimum detectable signal, and the saturation limit.  Note that there was a change in bytes per record for sp2 #17 when it moved from Whistler to East Trout Lake.  This has been accounted for in the </w:t>
-      </w:r>
+        <w:t xml:space="preserve">nfo table has an entry for each instrument.  Fields include, the instrument owner (in this case ECCC), the instrument number (e.g. 17,44,58, </w:t>
+      </w:r>
+      <w:proofErr w:type="spellStart"/>
+      <w:r>
+        <w:t>etc</w:t>
+      </w:r>
+      <w:proofErr w:type="spellEnd"/>
+      <w:r>
+        <w:t xml:space="preserve">), the number of channels, the acquisition rate, the bytes per record, the minimum detectable signal, and the saturation limit.  Note that there was a change in bytes per record for sp2 #17 when it moved from Whistler to East Trout Lake.  This has been accounted for in the </w:t>
+      </w:r>
+      <w:proofErr w:type="spellStart"/>
       <w:r>
         <w:t>CABM_add_single_particle_data_to_db</w:t>
       </w:r>
+      <w:proofErr w:type="spellEnd"/>
       <w:r>
         <w:t xml:space="preserve"> </w:t>
       </w:r>
@@ -1739,11 +1902,89 @@
         </w:rPr>
         <w:t xml:space="preserve"> Note that if Aquadag is used as the calibration standard the slope of the calibration curve is scaled by a factor of 1.43 to account for the SP2 bias toward Aquadag (See: </w:t>
       </w:r>
+      <w:proofErr w:type="spellStart"/>
       <w:r>
         <w:rPr>
           <w:lang w:val="en-US" w:eastAsia="en-US" w:bidi="ar-SA"/>
         </w:rPr>
-        <w:t>Laborde, M., Mertes, P., Zieger, P., Dommen, J., Baltensperger, U., and Gysel, M.: Sensitivity of the Single Particle Soot Photometer to different black carbon types, Atmos. Meas. Tech., 5, 1031-1043, doi:10.5194/amt-5-1031-2012, 2012.</w:t>
+        <w:t>Laborde</w:t>
+      </w:r>
+      <w:proofErr w:type="spellEnd"/>
+      <w:r>
+        <w:rPr>
+          <w:lang w:val="en-US" w:eastAsia="en-US" w:bidi="ar-SA"/>
+        </w:rPr>
+        <w:t xml:space="preserve">, M., </w:t>
+      </w:r>
+      <w:proofErr w:type="spellStart"/>
+      <w:r>
+        <w:rPr>
+          <w:lang w:val="en-US" w:eastAsia="en-US" w:bidi="ar-SA"/>
+        </w:rPr>
+        <w:t>Mertes</w:t>
+      </w:r>
+      <w:proofErr w:type="spellEnd"/>
+      <w:r>
+        <w:rPr>
+          <w:lang w:val="en-US" w:eastAsia="en-US" w:bidi="ar-SA"/>
+        </w:rPr>
+        <w:t xml:space="preserve">, P., </w:t>
+      </w:r>
+      <w:proofErr w:type="spellStart"/>
+      <w:r>
+        <w:rPr>
+          <w:lang w:val="en-US" w:eastAsia="en-US" w:bidi="ar-SA"/>
+        </w:rPr>
+        <w:t>Zieger</w:t>
+      </w:r>
+      <w:proofErr w:type="spellEnd"/>
+      <w:r>
+        <w:rPr>
+          <w:lang w:val="en-US" w:eastAsia="en-US" w:bidi="ar-SA"/>
+        </w:rPr>
+        <w:t xml:space="preserve">, P., </w:t>
+      </w:r>
+      <w:proofErr w:type="spellStart"/>
+      <w:r>
+        <w:rPr>
+          <w:lang w:val="en-US" w:eastAsia="en-US" w:bidi="ar-SA"/>
+        </w:rPr>
+        <w:t>Dommen</w:t>
+      </w:r>
+      <w:proofErr w:type="spellEnd"/>
+      <w:r>
+        <w:rPr>
+          <w:lang w:val="en-US" w:eastAsia="en-US" w:bidi="ar-SA"/>
+        </w:rPr>
+        <w:t xml:space="preserve">, J., </w:t>
+      </w:r>
+      <w:proofErr w:type="spellStart"/>
+      <w:r>
+        <w:rPr>
+          <w:lang w:val="en-US" w:eastAsia="en-US" w:bidi="ar-SA"/>
+        </w:rPr>
+        <w:t>Baltensperger</w:t>
+      </w:r>
+      <w:proofErr w:type="spellEnd"/>
+      <w:r>
+        <w:rPr>
+          <w:lang w:val="en-US" w:eastAsia="en-US" w:bidi="ar-SA"/>
+        </w:rPr>
+        <w:t xml:space="preserve">, U., and </w:t>
+      </w:r>
+      <w:proofErr w:type="spellStart"/>
+      <w:r>
+        <w:rPr>
+          <w:lang w:val="en-US" w:eastAsia="en-US" w:bidi="ar-SA"/>
+        </w:rPr>
+        <w:t>Gysel</w:t>
+      </w:r>
+      <w:proofErr w:type="spellEnd"/>
+      <w:r>
+        <w:rPr>
+          <w:lang w:val="en-US" w:eastAsia="en-US" w:bidi="ar-SA"/>
+        </w:rPr>
+        <w:t>, M.: Sensitivity of the Single Particle Soot Photometer to different black carbon types, Atmos. Meas. Tech., 5, 1031-1043, doi:10.5194/amt-5-1031-2012, 2012.</w:t>
       </w:r>
       <w:r>
         <w:t>).</w:t>
@@ -1790,17 +2031,21 @@
       <w:pPr>
         <w:pStyle w:val="p1"/>
       </w:pPr>
+      <w:proofErr w:type="spellStart"/>
       <w:r>
         <w:t>CABM_add_calibration_points_to_db</w:t>
       </w:r>
+      <w:proofErr w:type="spellEnd"/>
     </w:p>
     <w:p>
       <w:pPr>
         <w:pStyle w:val="p1"/>
       </w:pPr>
+      <w:proofErr w:type="spellStart"/>
       <w:r>
         <w:t>CABM_fit_and_plot_calibration</w:t>
       </w:r>
+      <w:proofErr w:type="spellEnd"/>
     </w:p>
     <w:p>
       <w:pPr>
@@ -1883,7 +2128,25 @@
           <w:bCs/>
           <w:color w:val="000000" w:themeColor="text1"/>
         </w:rPr>
-        <w:t xml:space="preserve">The sp2_calibration_points table holds the individual calibration data points for each calibration.  This table has a foreign key set as calibration_ID to link the data points to a calibration in the sp2_calibrations table.  </w:t>
+        <w:t xml:space="preserve">The sp2_calibration_points table holds the individual calibration data points for each calibration.  This table has a foreign key set as </w:t>
+      </w:r>
+      <w:proofErr w:type="spellStart"/>
+      <w:r>
+        <w:rPr>
+          <w:rFonts w:ascii="Arial" w:hAnsi="Arial" w:cs="Arial"/>
+          <w:bCs/>
+          <w:color w:val="000000" w:themeColor="text1"/>
+        </w:rPr>
+        <w:t>calibration_ID</w:t>
+      </w:r>
+      <w:proofErr w:type="spellEnd"/>
+      <w:r>
+        <w:rPr>
+          <w:rFonts w:ascii="Arial" w:hAnsi="Arial" w:cs="Arial"/>
+          <w:bCs/>
+          <w:color w:val="000000" w:themeColor="text1"/>
+        </w:rPr>
+        <w:t xml:space="preserve"> to link the data points to a calibration in the sp2_calibrations table.  </w:t>
       </w:r>
     </w:p>
     <w:p>
@@ -1966,12 +2229,14 @@
       <w:r>
         <w:t>‘</w:t>
       </w:r>
+      <w:proofErr w:type="spellStart"/>
       <w:r>
         <w:t>CABM</w:t>
       </w:r>
       <w:r>
         <w:t>_add_calibration_points_to_db</w:t>
       </w:r>
+      <w:proofErr w:type="spellEnd"/>
       <w:r>
         <w:t>’</w:t>
       </w:r>
@@ -2007,8 +2272,13 @@
       <w:pPr>
         <w:spacing w:after="80" w:line="240" w:lineRule="auto"/>
       </w:pPr>
-      <w:r>
-        <w:t xml:space="preserve">mobility_diameter </w:t>
+      <w:proofErr w:type="spellStart"/>
+      <w:r>
+        <w:t>mobility_diameter</w:t>
+      </w:r>
+      <w:proofErr w:type="spellEnd"/>
+      <w:r>
+        <w:t xml:space="preserve"> </w:t>
       </w:r>
       <w:r>
         <w:tab/>
@@ -2234,9 +2504,11 @@
       <w:r>
         <w:t>‘</w:t>
       </w:r>
+      <w:proofErr w:type="spellStart"/>
       <w:r>
         <w:t>CABM_fit_and_plot_calibration</w:t>
       </w:r>
+      <w:proofErr w:type="spellEnd"/>
       <w:r>
         <w:t>’</w:t>
       </w:r>
@@ -2360,6 +2632,7 @@
       <w:pPr>
         <w:pStyle w:val="p1"/>
       </w:pPr>
+      <w:proofErr w:type="spellStart"/>
       <w:r>
         <w:t>CABM_add_</w:t>
       </w:r>
@@ -2369,6 +2642,7 @@
       <w:r>
         <w:t>_to_db</w:t>
       </w:r>
+      <w:proofErr w:type="spellEnd"/>
     </w:p>
     <w:p>
       <w:pPr>
@@ -2512,7 +2786,15 @@
     </w:p>
     <w:p>
       <w:r>
-        <w:t>The CABM_add_config_data_to_db reads the SP2 configuration files and writes the relevant parameters to the database</w:t>
+        <w:t xml:space="preserve">The </w:t>
+      </w:r>
+      <w:proofErr w:type="spellStart"/>
+      <w:r>
+        <w:t>CABM_add_config_data_to_db</w:t>
+      </w:r>
+      <w:proofErr w:type="spellEnd"/>
+      <w:r>
+        <w:t xml:space="preserve"> reads the SP2 configuration files and writes the relevant parameters to the database</w:t>
       </w:r>
     </w:p>
     <w:p>
@@ -2579,7 +2861,15 @@
         <w:t xml:space="preserve">. </w:t>
       </w:r>
       <w:r>
-        <w:t xml:space="preserve">In this case </w:t>
+        <w:t xml:space="preserve">In this </w:t>
+      </w:r>
+      <w:proofErr w:type="gramStart"/>
+      <w:r>
+        <w:t>case</w:t>
+      </w:r>
+      <w:proofErr w:type="gramEnd"/>
+      <w:r>
+        <w:t xml:space="preserve"> </w:t>
       </w:r>
       <w:r>
         <w:t xml:space="preserve">we </w:t>
@@ -2603,7 +2893,15 @@
         <w:t xml:space="preserve"> correct the concentrations accordingly</w:t>
       </w:r>
       <w:r>
-        <w:t xml:space="preserve"> (i.e if only 1/10 particles was written to file our sample volume should be divided by 10)</w:t>
+        <w:t xml:space="preserve"> (</w:t>
+      </w:r>
+      <w:proofErr w:type="spellStart"/>
+      <w:r>
+        <w:t>i.e</w:t>
+      </w:r>
+      <w:proofErr w:type="spellEnd"/>
+      <w:r>
+        <w:t xml:space="preserve"> if only 1/10 particles was written to file our sample volume should be divided by 10)</w:t>
       </w:r>
       <w:r>
         <w:t>.</w:t>
@@ -2672,6 +2970,7 @@
       <w:pPr>
         <w:pStyle w:val="p1"/>
       </w:pPr>
+      <w:proofErr w:type="spellStart"/>
       <w:r>
         <w:t>CABM_add_</w:t>
       </w:r>
@@ -2681,22 +2980,27 @@
       <w:r>
         <w:t>_data_to_db</w:t>
       </w:r>
+      <w:proofErr w:type="spellEnd"/>
     </w:p>
     <w:p>
       <w:pPr>
         <w:pStyle w:val="p1"/>
       </w:pPr>
+      <w:proofErr w:type="spellStart"/>
       <w:r>
         <w:t>CABM_add_hk_IDs_to_raw_data_table</w:t>
       </w:r>
+      <w:proofErr w:type="spellEnd"/>
     </w:p>
     <w:p>
       <w:pPr>
         <w:pStyle w:val="p1"/>
       </w:pPr>
+      <w:proofErr w:type="spellStart"/>
       <w:r>
         <w:t>CABM_plot_hk_parameters</w:t>
       </w:r>
+      <w:proofErr w:type="spellEnd"/>
     </w:p>
     <w:p>
       <w:pPr>
@@ -2800,23 +3104,69 @@
           <w:bCs/>
           <w:color w:val="000000" w:themeColor="text1"/>
         </w:rPr>
-        <w:t>.hk</w:t>
-      </w:r>
+        <w:t>.</w:t>
+      </w:r>
+      <w:proofErr w:type="spellStart"/>
       <w:r>
         <w:rPr>
           <w:rFonts w:ascii="Arial" w:hAnsi="Arial" w:cs="Arial"/>
           <w:bCs/>
           <w:color w:val="000000" w:themeColor="text1"/>
         </w:rPr>
-        <w:t xml:space="preserve"> files</w:t>
-      </w:r>
+        <w:t>hk</w:t>
+      </w:r>
+      <w:proofErr w:type="spellEnd"/>
       <w:r>
         <w:rPr>
           <w:rFonts w:ascii="Arial" w:hAnsi="Arial" w:cs="Arial"/>
           <w:bCs/>
           <w:color w:val="000000" w:themeColor="text1"/>
         </w:rPr>
-        <w:t>. Parameters stored are the sample flow, sheath flow, yag power, and yag crystal temperature.</w:t>
+        <w:t xml:space="preserve"> files</w:t>
+      </w:r>
+      <w:r>
+        <w:rPr>
+          <w:rFonts w:ascii="Arial" w:hAnsi="Arial" w:cs="Arial"/>
+          <w:bCs/>
+          <w:color w:val="000000" w:themeColor="text1"/>
+        </w:rPr>
+        <w:t xml:space="preserve">. Parameters stored are the sample flow, sheath flow, </w:t>
+      </w:r>
+      <w:proofErr w:type="spellStart"/>
+      <w:r>
+        <w:rPr>
+          <w:rFonts w:ascii="Arial" w:hAnsi="Arial" w:cs="Arial"/>
+          <w:bCs/>
+          <w:color w:val="000000" w:themeColor="text1"/>
+        </w:rPr>
+        <w:t>yag</w:t>
+      </w:r>
+      <w:proofErr w:type="spellEnd"/>
+      <w:r>
+        <w:rPr>
+          <w:rFonts w:ascii="Arial" w:hAnsi="Arial" w:cs="Arial"/>
+          <w:bCs/>
+          <w:color w:val="000000" w:themeColor="text1"/>
+        </w:rPr>
+        <w:t xml:space="preserve"> power, and </w:t>
+      </w:r>
+      <w:proofErr w:type="spellStart"/>
+      <w:r>
+        <w:rPr>
+          <w:rFonts w:ascii="Arial" w:hAnsi="Arial" w:cs="Arial"/>
+          <w:bCs/>
+          <w:color w:val="000000" w:themeColor="text1"/>
+        </w:rPr>
+        <w:t>yag</w:t>
+      </w:r>
+      <w:proofErr w:type="spellEnd"/>
+      <w:r>
+        <w:rPr>
+          <w:rFonts w:ascii="Arial" w:hAnsi="Arial" w:cs="Arial"/>
+          <w:bCs/>
+          <w:color w:val="000000" w:themeColor="text1"/>
+        </w:rPr>
+        <w:t xml:space="preserve"> crystal temperature.</w:t>
       </w:r>
     </w:p>
     <w:p>
@@ -2891,9 +3241,11 @@
       <w:r>
         <w:t xml:space="preserve">The </w:t>
       </w:r>
+      <w:proofErr w:type="spellStart"/>
       <w:r>
         <w:t>CABM_add_hk_data_to_db</w:t>
       </w:r>
+      <w:proofErr w:type="spellEnd"/>
       <w:r>
         <w:t xml:space="preserve"> </w:t>
       </w:r>
@@ -2916,7 +3268,15 @@
         <w:t xml:space="preserve">.  </w:t>
       </w:r>
       <w:r>
-        <w:t xml:space="preserve">This script takes in dates to start and finish parsing hk data for, a location name, an instrument number, </w:t>
+        <w:t xml:space="preserve">This script takes in dates to start and finish parsing </w:t>
+      </w:r>
+      <w:proofErr w:type="spellStart"/>
+      <w:r>
+        <w:t>hk</w:t>
+      </w:r>
+      <w:proofErr w:type="spellEnd"/>
+      <w:r>
+        <w:t xml:space="preserve"> data for, a location name, an instrument number, </w:t>
       </w:r>
       <w:r>
         <w:t xml:space="preserve">and </w:t>
@@ -2934,7 +3294,15 @@
         <w:t>from</w:t>
       </w:r>
       <w:r>
-        <w:t xml:space="preserve"> the raw .hk files th</w:t>
+        <w:t xml:space="preserve"> the raw .</w:t>
+      </w:r>
+      <w:proofErr w:type="spellStart"/>
+      <w:r>
+        <w:t>hk</w:t>
+      </w:r>
+      <w:proofErr w:type="spellEnd"/>
+      <w:r>
+        <w:t xml:space="preserve"> files th</w:t>
       </w:r>
       <w:r>
         <w:t>at</w:t>
@@ -2946,30 +3314,78 @@
         <w:t xml:space="preserve"> (these change over time and from instrument to instrument)</w:t>
       </w:r>
       <w:r>
-        <w:t>.  The columns of interest are ‘seconds past midnight’, ‘sample flow’, ‘yag power’, ‘sheath flow’,</w:t>
+        <w:t>.  The columns of interest are ‘seconds past midnight’, ‘sample flow’, ‘</w:t>
+      </w:r>
+      <w:proofErr w:type="spellStart"/>
+      <w:r>
+        <w:t>yag</w:t>
+      </w:r>
+      <w:proofErr w:type="spellEnd"/>
+      <w:r>
+        <w:t xml:space="preserve"> power’, ‘sheath flow’,</w:t>
       </w:r>
       <w:r>
         <w:t xml:space="preserve"> and</w:t>
       </w:r>
       <w:r>
-        <w:t xml:space="preserve"> ‘yag crystal temperature’.  Optional arguments include a flag to set if all files are in a single folder (true for some older instruments), an input for </w:t>
+        <w:t xml:space="preserve"> ‘</w:t>
+      </w:r>
+      <w:proofErr w:type="spellStart"/>
+      <w:r>
+        <w:t>yag</w:t>
+      </w:r>
+      <w:proofErr w:type="spellEnd"/>
+      <w:r>
+        <w:t xml:space="preserve"> crystal temperature’.  Optional arguments include a flag to set if all files are in a single folder (true for some older instruments), an input for </w:t>
       </w:r>
       <w:r>
         <w:t>time zone</w:t>
       </w:r>
       <w:r>
-        <w:t xml:space="preserve"> if the hk data is not in UTC, and an input for data interval (in seconds) if the data is recorded at something other than 1Hz. </w:t>
-      </w:r>
-    </w:p>
-    <w:p>
-      <w:r>
-        <w:t>It is much faster to add the hk ids after fully building the single particle table, so t</w:t>
-      </w:r>
-      <w:r>
-        <w:t xml:space="preserve">he CABM_add_hk_IDs_to_raw_data_table script </w:t>
-      </w:r>
-      <w:r>
-        <w:t xml:space="preserve">adds hk ids into the raw data table for use as foreign keys.  This script takes in a start and end date for </w:t>
+        <w:t xml:space="preserve"> if the </w:t>
+      </w:r>
+      <w:proofErr w:type="spellStart"/>
+      <w:r>
+        <w:t>hk</w:t>
+      </w:r>
+      <w:proofErr w:type="spellEnd"/>
+      <w:r>
+        <w:t xml:space="preserve"> data is not in UTC, and an input for data interval (in seconds) if the data is recorded at something other than 1Hz. </w:t>
+      </w:r>
+    </w:p>
+    <w:p>
+      <w:r>
+        <w:t xml:space="preserve">It is much faster to add the </w:t>
+      </w:r>
+      <w:proofErr w:type="spellStart"/>
+      <w:r>
+        <w:t>hk</w:t>
+      </w:r>
+      <w:proofErr w:type="spellEnd"/>
+      <w:r>
+        <w:t xml:space="preserve"> ids after fully building the single particle table, so t</w:t>
+      </w:r>
+      <w:r>
+        <w:t xml:space="preserve">he </w:t>
+      </w:r>
+      <w:proofErr w:type="spellStart"/>
+      <w:r>
+        <w:t>CABM_add_hk_IDs_to_raw_data_table</w:t>
+      </w:r>
+      <w:proofErr w:type="spellEnd"/>
+      <w:r>
+        <w:t xml:space="preserve"> script </w:t>
+      </w:r>
+      <w:r>
+        <w:t xml:space="preserve">adds </w:t>
+      </w:r>
+      <w:proofErr w:type="spellStart"/>
+      <w:r>
+        <w:t>hk</w:t>
+      </w:r>
+      <w:proofErr w:type="spellEnd"/>
+      <w:r>
+        <w:t xml:space="preserve"> ids into the raw data table for use as foreign keys.  This script takes in a start and end date for </w:t>
       </w:r>
       <w:r>
         <w:t xml:space="preserve">the </w:t>
@@ -3316,20 +3732,52 @@
           <w:rFonts w:ascii="Arial" w:hAnsi="Arial" w:cs="Arial"/>
           <w:color w:val="000000"/>
         </w:rPr>
-        <w:t xml:space="preserve"> can be determined by comparing the labview UTC ti</w:t>
-      </w:r>
+        <w:t xml:space="preserve"> can be determined by comparing the </w:t>
+      </w:r>
+      <w:proofErr w:type="spellStart"/>
       <w:r>
         <w:rPr>
           <w:rFonts w:ascii="Arial" w:hAnsi="Arial" w:cs="Arial"/>
           <w:color w:val="000000"/>
         </w:rPr>
-        <w:t xml:space="preserve">mestamp and the short_timestamp, both </w:t>
-      </w:r>
+        <w:t>labview</w:t>
+      </w:r>
+      <w:proofErr w:type="spellEnd"/>
       <w:r>
         <w:rPr>
           <w:rFonts w:ascii="Arial" w:hAnsi="Arial" w:cs="Arial"/>
           <w:color w:val="000000"/>
         </w:rPr>
+        <w:t xml:space="preserve"> UTC ti</w:t>
+      </w:r>
+      <w:r>
+        <w:rPr>
+          <w:rFonts w:ascii="Arial" w:hAnsi="Arial" w:cs="Arial"/>
+          <w:color w:val="000000"/>
+        </w:rPr>
+        <w:t xml:space="preserve">mestamp and the </w:t>
+      </w:r>
+      <w:proofErr w:type="spellStart"/>
+      <w:r>
+        <w:rPr>
+          <w:rFonts w:ascii="Arial" w:hAnsi="Arial" w:cs="Arial"/>
+          <w:color w:val="000000"/>
+        </w:rPr>
+        <w:t>short_timestamp</w:t>
+      </w:r>
+      <w:proofErr w:type="spellEnd"/>
+      <w:r>
+        <w:rPr>
+          <w:rFonts w:ascii="Arial" w:hAnsi="Arial" w:cs="Arial"/>
+          <w:color w:val="000000"/>
+        </w:rPr>
+        <w:t xml:space="preserve">, both </w:t>
+      </w:r>
+      <w:r>
+        <w:rPr>
+          <w:rFonts w:ascii="Arial" w:hAnsi="Arial" w:cs="Arial"/>
+          <w:color w:val="000000"/>
+        </w:rPr>
         <w:t>from a single particle record</w:t>
       </w:r>
       <w:r>
@@ -3337,7 +3785,23 @@
           <w:rFonts w:ascii="Arial" w:hAnsi="Arial" w:cs="Arial"/>
           <w:color w:val="000000"/>
         </w:rPr>
-        <w:t xml:space="preserve"> (i.e a binary record of a single ambient particle</w:t>
+        <w:t xml:space="preserve"> (</w:t>
+      </w:r>
+      <w:proofErr w:type="spellStart"/>
+      <w:r>
+        <w:rPr>
+          <w:rFonts w:ascii="Arial" w:hAnsi="Arial" w:cs="Arial"/>
+          <w:color w:val="000000"/>
+        </w:rPr>
+        <w:t>i.e</w:t>
+      </w:r>
+      <w:proofErr w:type="spellEnd"/>
+      <w:r>
+        <w:rPr>
+          <w:rFonts w:ascii="Arial" w:hAnsi="Arial" w:cs="Arial"/>
+          <w:color w:val="000000"/>
+        </w:rPr>
+        <w:t xml:space="preserve"> a binary record of a single ambient particle</w:t>
       </w:r>
       <w:r>
         <w:rPr>
@@ -3463,7 +3927,23 @@
           <w:rFonts w:ascii="Arial" w:hAnsi="Arial" w:cs="Arial"/>
           <w:color w:val="000000"/>
         </w:rPr>
-        <w:t>For each particle detected by the SP2 a particle record is created and written to a .sp2b file in binary format.  This section concerns parsing these binary records and storing the relevant incandescence information in the database.</w:t>
+        <w:t xml:space="preserve">For each particle detected by the SP2 a particle record is created and written to </w:t>
+      </w:r>
+      <w:proofErr w:type="gramStart"/>
+      <w:r>
+        <w:rPr>
+          <w:rFonts w:ascii="Arial" w:hAnsi="Arial" w:cs="Arial"/>
+          <w:color w:val="000000"/>
+        </w:rPr>
+        <w:t>a .sp</w:t>
+      </w:r>
+      <w:proofErr w:type="gramEnd"/>
+      <w:r>
+        <w:rPr>
+          <w:rFonts w:ascii="Arial" w:hAnsi="Arial" w:cs="Arial"/>
+          <w:color w:val="000000"/>
+        </w:rPr>
+        <w:t>2b file in binary format.  This section concerns parsing these binary records and storing the relevant incandescence information in the database.</w:t>
       </w:r>
     </w:p>
     <w:p>
@@ -3514,9 +3994,11 @@
       <w:pPr>
         <w:pStyle w:val="p1"/>
       </w:pPr>
+      <w:proofErr w:type="spellStart"/>
       <w:r>
         <w:t>CABM_add_single_particle_data_to_db</w:t>
       </w:r>
+      <w:proofErr w:type="spellEnd"/>
     </w:p>
     <w:p>
       <w:pPr>
@@ -3608,7 +4090,15 @@
         <w:t>sp2_locations</w:t>
       </w:r>
       <w:r>
-        <w:t xml:space="preserve"> table), a housekeeping ID (refers to the sp2_ sp2_hk_data_locnX table), an .sp2b file name, a file index, the start time for the sampling interval in which that particle was recorded</w:t>
+        <w:t xml:space="preserve"> table), a housekeeping ID (refers to the sp2_ sp2_hk_data_locnX table), </w:t>
+      </w:r>
+      <w:proofErr w:type="gramStart"/>
+      <w:r>
+        <w:t>an .sp</w:t>
+      </w:r>
+      <w:proofErr w:type="gramEnd"/>
+      <w:r>
+        <w:t>2b file name, a file index, the start time for the sampling interval in which that particle was recorded</w:t>
       </w:r>
       <w:r>
         <w:t xml:space="preserve"> and</w:t>
@@ -3660,7 +4150,23 @@
           <w:rFonts w:ascii="Arial" w:hAnsi="Arial" w:cs="Arial"/>
           <w:color w:val="000000"/>
         </w:rPr>
-        <w:t xml:space="preserve">Single particle incandescence data is added to the database using the CABM_add_single_particle_data_to_db script.  This </w:t>
+        <w:t xml:space="preserve">Single particle incandescence data is added to the database using the </w:t>
+      </w:r>
+      <w:proofErr w:type="spellStart"/>
+      <w:r>
+        <w:rPr>
+          <w:rFonts w:ascii="Arial" w:hAnsi="Arial" w:cs="Arial"/>
+          <w:color w:val="000000"/>
+        </w:rPr>
+        <w:t>CABM_add_single_particle_data_to_db</w:t>
+      </w:r>
+      <w:proofErr w:type="spellEnd"/>
+      <w:r>
+        <w:rPr>
+          <w:rFonts w:ascii="Arial" w:hAnsi="Arial" w:cs="Arial"/>
+          <w:color w:val="000000"/>
+        </w:rPr>
+        <w:t xml:space="preserve"> script.  This </w:t>
       </w:r>
       <w:r>
         <w:rPr>
@@ -3681,7 +4187,39 @@
           <w:rFonts w:ascii="Arial" w:hAnsi="Arial" w:cs="Arial"/>
           <w:color w:val="000000" w:themeColor="text1"/>
         </w:rPr>
-        <w:t>ng all the .sp2b files for that day.  Some older instruments did not break the raw files into daily folders and for these cases the optional –s argument should be used to indicate that all the files are in a single folder and the path given should be the full path of the directory containing all of the files.</w:t>
+        <w:t xml:space="preserve">ng all </w:t>
+      </w:r>
+      <w:proofErr w:type="gramStart"/>
+      <w:r>
+        <w:rPr>
+          <w:rFonts w:ascii="Arial" w:hAnsi="Arial" w:cs="Arial"/>
+          <w:color w:val="000000" w:themeColor="text1"/>
+        </w:rPr>
+        <w:t>the .sp</w:t>
+      </w:r>
+      <w:proofErr w:type="gramEnd"/>
+      <w:r>
+        <w:rPr>
+          <w:rFonts w:ascii="Arial" w:hAnsi="Arial" w:cs="Arial"/>
+          <w:color w:val="000000" w:themeColor="text1"/>
+        </w:rPr>
+        <w:t xml:space="preserve">2b files for that day.  Some older instruments did not break the raw files into daily folders and for these cases the optional –s argument should be used to indicate that all the files are in a single folder and the path given should be the full path of the directory containing </w:t>
+      </w:r>
+      <w:proofErr w:type="gramStart"/>
+      <w:r>
+        <w:rPr>
+          <w:rFonts w:ascii="Arial" w:hAnsi="Arial" w:cs="Arial"/>
+          <w:color w:val="000000" w:themeColor="text1"/>
+        </w:rPr>
+        <w:t>all of</w:t>
+      </w:r>
+      <w:proofErr w:type="gramEnd"/>
+      <w:r>
+        <w:rPr>
+          <w:rFonts w:ascii="Arial" w:hAnsi="Arial" w:cs="Arial"/>
+          <w:color w:val="000000" w:themeColor="text1"/>
+        </w:rPr>
+        <w:t xml:space="preserve"> the files.</w:t>
       </w:r>
     </w:p>
     <w:p>
@@ -3700,7 +4238,23 @@
           <w:rFonts w:ascii="Arial" w:hAnsi="Arial" w:cs="Arial"/>
           <w:color w:val="000000" w:themeColor="text1"/>
         </w:rPr>
-        <w:t>The CABM_plot_raw_sp2_signals script can be used to view a single particle record.  This script takes in a location, an instrument number, the full path for the directory containing the .sp2b file of interest, and the record number to be viewed. It outputs an interactive plot of the recorded raw high and low gain</w:t>
+        <w:t xml:space="preserve">The CABM_plot_raw_sp2_signals script can be used to view a single particle record.  This script takes in a location, an instrument number, the full path for the directory containing </w:t>
+      </w:r>
+      <w:proofErr w:type="gramStart"/>
+      <w:r>
+        <w:rPr>
+          <w:rFonts w:ascii="Arial" w:hAnsi="Arial" w:cs="Arial"/>
+          <w:color w:val="000000" w:themeColor="text1"/>
+        </w:rPr>
+        <w:t>the .sp</w:t>
+      </w:r>
+      <w:proofErr w:type="gramEnd"/>
+      <w:r>
+        <w:rPr>
+          <w:rFonts w:ascii="Arial" w:hAnsi="Arial" w:cs="Arial"/>
+          <w:color w:val="000000" w:themeColor="text1"/>
+        </w:rPr>
+        <w:t>2b file of interest, and the record number to be viewed. It outputs an interactive plot of the recorded raw high and low gain</w:t>
       </w:r>
       <w:r>
         <w:rPr>
@@ -3753,7 +4307,23 @@
           <w:rFonts w:ascii="Arial" w:hAnsi="Arial" w:cs="Arial"/>
           <w:color w:val="000000" w:themeColor="text1"/>
         </w:rPr>
-        <w:t xml:space="preserve">here was a change in the byte rate of SP2 #17 (from 2458 to 1498) when it was installed at East Trout Lake in 2013. A code snippet to correct for this was added to the CABM_add_single_particle_data_to_db script. </w:t>
+        <w:t xml:space="preserve">here was a change in the byte rate of SP2 #17 (from 2458 to 1498) when it was installed at East Trout Lake in 2013. A code snippet to correct for this was added to the </w:t>
+      </w:r>
+      <w:proofErr w:type="spellStart"/>
+      <w:r>
+        <w:rPr>
+          <w:rFonts w:ascii="Arial" w:hAnsi="Arial" w:cs="Arial"/>
+          <w:color w:val="000000" w:themeColor="text1"/>
+        </w:rPr>
+        <w:t>CABM_add_single_particle_data_to_db</w:t>
+      </w:r>
+      <w:proofErr w:type="spellEnd"/>
+      <w:r>
+        <w:rPr>
+          <w:rFonts w:ascii="Arial" w:hAnsi="Arial" w:cs="Arial"/>
+          <w:color w:val="000000" w:themeColor="text1"/>
+        </w:rPr>
+        <w:t xml:space="preserve"> script. </w:t>
       </w:r>
       <w:r>
         <w:br w:type="page"/>
@@ -3826,12 +4396,14 @@
       <w:pPr>
         <w:pStyle w:val="p1"/>
       </w:pPr>
+      <w:proofErr w:type="spellStart"/>
       <w:r>
         <w:t>CABM_</w:t>
       </w:r>
       <w:r>
         <w:t>QC_color_ratio</w:t>
       </w:r>
+      <w:proofErr w:type="spellEnd"/>
     </w:p>
     <w:p>
       <w:pPr>
@@ -3925,11 +4497,19 @@
         </w:rPr>
         <w:t xml:space="preserve"> </w:t>
       </w:r>
-      <w:r>
-        <w:rPr>
-          <w:rFonts w:ascii="Arial" w:hAnsi="Arial" w:cs="Arial"/>
-        </w:rPr>
-        <w:t>point these are:</w:t>
+      <w:proofErr w:type="gramStart"/>
+      <w:r>
+        <w:rPr>
+          <w:rFonts w:ascii="Arial" w:hAnsi="Arial" w:cs="Arial"/>
+        </w:rPr>
+        <w:t>point</w:t>
+      </w:r>
+      <w:proofErr w:type="gramEnd"/>
+      <w:r>
+        <w:rPr>
+          <w:rFonts w:ascii="Arial" w:hAnsi="Arial" w:cs="Arial"/>
+        </w:rPr>
+        <w:t xml:space="preserve"> these are:</w:t>
       </w:r>
     </w:p>
     <w:p>
@@ -3949,13 +4529,41 @@
         <w:rPr>
           <w:rFonts w:ascii="Arial" w:hAnsi="Arial" w:cs="Arial"/>
         </w:rPr>
-        <w:t xml:space="preserve">housekeeping yag power </w:t>
-      </w:r>
-      <w:r>
-        <w:rPr>
-          <w:rFonts w:ascii="Arial" w:hAnsi="Arial" w:cs="Arial"/>
-        </w:rPr>
-        <w:t>(any apparent drops in yag power need to be confirmed by looking at the color ratio)</w:t>
+        <w:t xml:space="preserve">housekeeping </w:t>
+      </w:r>
+      <w:proofErr w:type="spellStart"/>
+      <w:r>
+        <w:rPr>
+          <w:rFonts w:ascii="Arial" w:hAnsi="Arial" w:cs="Arial"/>
+        </w:rPr>
+        <w:t>yag</w:t>
+      </w:r>
+      <w:proofErr w:type="spellEnd"/>
+      <w:r>
+        <w:rPr>
+          <w:rFonts w:ascii="Arial" w:hAnsi="Arial" w:cs="Arial"/>
+        </w:rPr>
+        <w:t xml:space="preserve"> power </w:t>
+      </w:r>
+      <w:r>
+        <w:rPr>
+          <w:rFonts w:ascii="Arial" w:hAnsi="Arial" w:cs="Arial"/>
+        </w:rPr>
+        <w:t xml:space="preserve">(any apparent drops in </w:t>
+      </w:r>
+      <w:proofErr w:type="spellStart"/>
+      <w:r>
+        <w:rPr>
+          <w:rFonts w:ascii="Arial" w:hAnsi="Arial" w:cs="Arial"/>
+        </w:rPr>
+        <w:t>yag</w:t>
+      </w:r>
+      <w:proofErr w:type="spellEnd"/>
+      <w:r>
+        <w:rPr>
+          <w:rFonts w:ascii="Arial" w:hAnsi="Arial" w:cs="Arial"/>
+        </w:rPr>
+        <w:t xml:space="preserve"> power need to be confirmed by looking at the color ratio)</w:t>
       </w:r>
     </w:p>
     <w:p>
@@ -3999,7 +4607,21 @@
         <w:rPr>
           <w:rFonts w:ascii="Arial" w:hAnsi="Arial" w:cs="Arial"/>
         </w:rPr>
-        <w:t>housekeeping yag power and the sample flow</w:t>
+        <w:t xml:space="preserve">housekeeping </w:t>
+      </w:r>
+      <w:proofErr w:type="spellStart"/>
+      <w:r>
+        <w:rPr>
+          <w:rFonts w:ascii="Arial" w:hAnsi="Arial" w:cs="Arial"/>
+        </w:rPr>
+        <w:t>yag</w:t>
+      </w:r>
+      <w:proofErr w:type="spellEnd"/>
+      <w:r>
+        <w:rPr>
+          <w:rFonts w:ascii="Arial" w:hAnsi="Arial" w:cs="Arial"/>
+        </w:rPr>
+        <w:t xml:space="preserve"> power and the sample flow</w:t>
       </w:r>
       <w:r>
         <w:rPr>
@@ -4012,14 +4634,30 @@
           <w:rFonts w:ascii="Arial" w:hAnsi="Arial" w:cs="Arial"/>
           <w:color w:val="006600"/>
         </w:rPr>
-        <w:t>sp2_hk_data_locnX</w:t>
-      </w:r>
-      <w:r>
-        <w:rPr>
-          <w:rFonts w:ascii="Arial" w:hAnsi="Arial" w:cs="Arial"/>
-          <w:lang w:val="en-US"/>
-        </w:rPr>
-        <w:t xml:space="preserve">  database table which has the 1</w:t>
+        <w:t>sp2_hk_data_</w:t>
+      </w:r>
+      <w:proofErr w:type="gramStart"/>
+      <w:r>
+        <w:rPr>
+          <w:rFonts w:ascii="Arial" w:hAnsi="Arial" w:cs="Arial"/>
+          <w:color w:val="006600"/>
+        </w:rPr>
+        <w:t>locnX</w:t>
+      </w:r>
+      <w:r>
+        <w:rPr>
+          <w:rFonts w:ascii="Arial" w:hAnsi="Arial" w:cs="Arial"/>
+          <w:lang w:val="en-US"/>
+        </w:rPr>
+        <w:t xml:space="preserve">  database</w:t>
+      </w:r>
+      <w:proofErr w:type="gramEnd"/>
+      <w:r>
+        <w:rPr>
+          <w:rFonts w:ascii="Arial" w:hAnsi="Arial" w:cs="Arial"/>
+          <w:lang w:val="en-US"/>
+        </w:rPr>
+        <w:t xml:space="preserve"> table which has the 1</w:t>
       </w:r>
       <w:r>
         <w:rPr>
@@ -4033,7 +4671,39 @@
           <w:rFonts w:ascii="Arial" w:hAnsi="Arial" w:cs="Arial"/>
           <w:lang w:val="en-US"/>
         </w:rPr>
-        <w:t xml:space="preserve"> housekeeping values for the yag power, sample air flow, sheath air flow, and yag crystal temperature. </w:t>
+        <w:t xml:space="preserve"> housekeeping values for the </w:t>
+      </w:r>
+      <w:proofErr w:type="spellStart"/>
+      <w:r>
+        <w:rPr>
+          <w:rFonts w:ascii="Arial" w:hAnsi="Arial" w:cs="Arial"/>
+          <w:lang w:val="en-US"/>
+        </w:rPr>
+        <w:t>yag</w:t>
+      </w:r>
+      <w:proofErr w:type="spellEnd"/>
+      <w:r>
+        <w:rPr>
+          <w:rFonts w:ascii="Arial" w:hAnsi="Arial" w:cs="Arial"/>
+          <w:lang w:val="en-US"/>
+        </w:rPr>
+        <w:t xml:space="preserve"> power, sample air flow, sheath air flow, and </w:t>
+      </w:r>
+      <w:proofErr w:type="spellStart"/>
+      <w:r>
+        <w:rPr>
+          <w:rFonts w:ascii="Arial" w:hAnsi="Arial" w:cs="Arial"/>
+          <w:lang w:val="en-US"/>
+        </w:rPr>
+        <w:t>yag</w:t>
+      </w:r>
+      <w:proofErr w:type="spellEnd"/>
+      <w:r>
+        <w:rPr>
+          <w:rFonts w:ascii="Arial" w:hAnsi="Arial" w:cs="Arial"/>
+          <w:lang w:val="en-US"/>
+        </w:rPr>
+        <w:t xml:space="preserve"> crystal temperature. </w:t>
       </w:r>
       <w:r>
         <w:rPr>
@@ -4047,7 +4717,39 @@
           <w:rFonts w:ascii="Arial" w:hAnsi="Arial" w:cs="Arial"/>
           <w:lang w:val="en-US"/>
         </w:rPr>
-        <w:t>We determine reasonable upper and lower limits for each (eg. For a  sample flow set point at 120</w:t>
+        <w:t>We determine reasonable upper and lower limits for each (</w:t>
+      </w:r>
+      <w:proofErr w:type="spellStart"/>
+      <w:r>
+        <w:rPr>
+          <w:rFonts w:ascii="Arial" w:hAnsi="Arial" w:cs="Arial"/>
+          <w:lang w:val="en-US"/>
+        </w:rPr>
+        <w:t>eg</w:t>
+      </w:r>
+      <w:proofErr w:type="spellEnd"/>
+      <w:r>
+        <w:rPr>
+          <w:rFonts w:ascii="Arial" w:hAnsi="Arial" w:cs="Arial"/>
+          <w:lang w:val="en-US"/>
+        </w:rPr>
+        <w:t xml:space="preserve">. For </w:t>
+      </w:r>
+      <w:proofErr w:type="gramStart"/>
+      <w:r>
+        <w:rPr>
+          <w:rFonts w:ascii="Arial" w:hAnsi="Arial" w:cs="Arial"/>
+          <w:lang w:val="en-US"/>
+        </w:rPr>
+        <w:t>a  sample</w:t>
+      </w:r>
+      <w:proofErr w:type="gramEnd"/>
+      <w:r>
+        <w:rPr>
+          <w:rFonts w:ascii="Arial" w:hAnsi="Arial" w:cs="Arial"/>
+          <w:lang w:val="en-US"/>
+        </w:rPr>
+        <w:t xml:space="preserve"> flow set point at 120</w:t>
       </w:r>
       <w:r>
         <w:rPr>
@@ -4056,12 +4758,21 @@
         </w:rPr>
         <w:t xml:space="preserve"> </w:t>
       </w:r>
-      <w:r>
-        <w:rPr>
-          <w:rFonts w:ascii="Arial" w:hAnsi="Arial" w:cs="Arial"/>
-          <w:lang w:val="en-US"/>
-        </w:rPr>
-        <w:t>sccm reasonable limits are 1</w:t>
+      <w:proofErr w:type="spellStart"/>
+      <w:r>
+        <w:rPr>
+          <w:rFonts w:ascii="Arial" w:hAnsi="Arial" w:cs="Arial"/>
+          <w:lang w:val="en-US"/>
+        </w:rPr>
+        <w:t>sccm</w:t>
+      </w:r>
+      <w:proofErr w:type="spellEnd"/>
+      <w:r>
+        <w:rPr>
+          <w:rFonts w:ascii="Arial" w:hAnsi="Arial" w:cs="Arial"/>
+          <w:lang w:val="en-US"/>
+        </w:rPr>
+        <w:t xml:space="preserve"> reasonable limits are 1</w:t>
       </w:r>
       <w:r>
         <w:rPr>
@@ -4089,14 +4800,62 @@
           <w:rFonts w:ascii="Arial" w:hAnsi="Arial" w:cs="Arial"/>
           <w:lang w:val="en-US"/>
         </w:rPr>
-        <w:t>5 sccm) then when retrieving individual particle records from the database, we can exclude particles collected during periods when the housekeeping parameters were outside of the set limits (an example is that when the instrument is started up, the flows fluctuate wildly for a few minutes and we can ignore particles collected within this time span)</w:t>
-      </w:r>
-      <w:r>
-        <w:rPr>
-          <w:rFonts w:ascii="Arial" w:hAnsi="Arial" w:cs="Arial"/>
-          <w:lang w:val="en-US"/>
-        </w:rPr>
-        <w:t>.  It’s important to note that the yag power in the housekeeping files is not a direct measure of the laser intensity but rather a measurement of light leaking from the cavity.  Changes in detector alignment can cause the measured power to change while the laser itself remains constant.  Therefore any apparent changes in yag power need to be confirmed by looking at the incandescent particle color ratio (details</w:t>
+        <w:t xml:space="preserve">5 </w:t>
+      </w:r>
+      <w:proofErr w:type="spellStart"/>
+      <w:r>
+        <w:rPr>
+          <w:rFonts w:ascii="Arial" w:hAnsi="Arial" w:cs="Arial"/>
+          <w:lang w:val="en-US"/>
+        </w:rPr>
+        <w:t>sccm</w:t>
+      </w:r>
+      <w:proofErr w:type="spellEnd"/>
+      <w:r>
+        <w:rPr>
+          <w:rFonts w:ascii="Arial" w:hAnsi="Arial" w:cs="Arial"/>
+          <w:lang w:val="en-US"/>
+        </w:rPr>
+        <w:t>) then when retrieving individual particle records from the database, we can exclude particles collected during periods when the housekeeping parameters were outside of the set limits (an example is that when the instrument is started up, the flows fluctuate wildly for a few minutes and we can ignore particles collected within this time span)</w:t>
+      </w:r>
+      <w:r>
+        <w:rPr>
+          <w:rFonts w:ascii="Arial" w:hAnsi="Arial" w:cs="Arial"/>
+          <w:lang w:val="en-US"/>
+        </w:rPr>
+        <w:t xml:space="preserve">.  It’s important to note that the </w:t>
+      </w:r>
+      <w:proofErr w:type="spellStart"/>
+      <w:r>
+        <w:rPr>
+          <w:rFonts w:ascii="Arial" w:hAnsi="Arial" w:cs="Arial"/>
+          <w:lang w:val="en-US"/>
+        </w:rPr>
+        <w:t>yag</w:t>
+      </w:r>
+      <w:proofErr w:type="spellEnd"/>
+      <w:r>
+        <w:rPr>
+          <w:rFonts w:ascii="Arial" w:hAnsi="Arial" w:cs="Arial"/>
+          <w:lang w:val="en-US"/>
+        </w:rPr>
+        <w:t xml:space="preserve"> power in the housekeeping files is not a direct measure of the laser intensity but rather a measurement of light leaking from the cavity.  Changes in detector alignment can cause the measured power to change while the laser itself remains constant.  Therefore any apparent changes in </w:t>
+      </w:r>
+      <w:proofErr w:type="spellStart"/>
+      <w:r>
+        <w:rPr>
+          <w:rFonts w:ascii="Arial" w:hAnsi="Arial" w:cs="Arial"/>
+          <w:lang w:val="en-US"/>
+        </w:rPr>
+        <w:t>yag</w:t>
+      </w:r>
+      <w:proofErr w:type="spellEnd"/>
+      <w:r>
+        <w:rPr>
+          <w:rFonts w:ascii="Arial" w:hAnsi="Arial" w:cs="Arial"/>
+          <w:lang w:val="en-US"/>
+        </w:rPr>
+        <w:t xml:space="preserve"> power need to be confirmed by looking at the incandescent particle color ratio (details</w:t>
       </w:r>
       <w:r>
         <w:rPr>
@@ -4145,7 +4904,87 @@
           <w:rFonts w:ascii="Arial" w:hAnsi="Arial" w:cs="Arial"/>
           <w:lang w:val="en-US"/>
         </w:rPr>
-        <w:t>J. P. Schwarz, J. R. Spackman, R. S. Gao, A. E. Perring, E. Cross, T. B. Onasch, A. Ahern, W. Wrobel, P. Davidovits, J. Olfert, M. K. Dubey, C. Mazzoleni, and D. W. Fahey</w:t>
+        <w:t xml:space="preserve">J. P. Schwarz, J. R. Spackman, R. S. Gao, A. E. Perring, E. Cross, T. B. </w:t>
+      </w:r>
+      <w:proofErr w:type="spellStart"/>
+      <w:r>
+        <w:rPr>
+          <w:rFonts w:ascii="Arial" w:hAnsi="Arial" w:cs="Arial"/>
+          <w:lang w:val="en-US"/>
+        </w:rPr>
+        <w:t>Onasch</w:t>
+      </w:r>
+      <w:proofErr w:type="spellEnd"/>
+      <w:r>
+        <w:rPr>
+          <w:rFonts w:ascii="Arial" w:hAnsi="Arial" w:cs="Arial"/>
+          <w:lang w:val="en-US"/>
+        </w:rPr>
+        <w:t xml:space="preserve">, A. Ahern, W. </w:t>
+      </w:r>
+      <w:proofErr w:type="spellStart"/>
+      <w:r>
+        <w:rPr>
+          <w:rFonts w:ascii="Arial" w:hAnsi="Arial" w:cs="Arial"/>
+          <w:lang w:val="en-US"/>
+        </w:rPr>
+        <w:t>Wrobel</w:t>
+      </w:r>
+      <w:proofErr w:type="spellEnd"/>
+      <w:r>
+        <w:rPr>
+          <w:rFonts w:ascii="Arial" w:hAnsi="Arial" w:cs="Arial"/>
+          <w:lang w:val="en-US"/>
+        </w:rPr>
+        <w:t xml:space="preserve">, P. </w:t>
+      </w:r>
+      <w:proofErr w:type="spellStart"/>
+      <w:r>
+        <w:rPr>
+          <w:rFonts w:ascii="Arial" w:hAnsi="Arial" w:cs="Arial"/>
+          <w:lang w:val="en-US"/>
+        </w:rPr>
+        <w:t>Davidovits</w:t>
+      </w:r>
+      <w:proofErr w:type="spellEnd"/>
+      <w:r>
+        <w:rPr>
+          <w:rFonts w:ascii="Arial" w:hAnsi="Arial" w:cs="Arial"/>
+          <w:lang w:val="en-US"/>
+        </w:rPr>
+        <w:t xml:space="preserve">, J. </w:t>
+      </w:r>
+      <w:proofErr w:type="spellStart"/>
+      <w:r>
+        <w:rPr>
+          <w:rFonts w:ascii="Arial" w:hAnsi="Arial" w:cs="Arial"/>
+          <w:lang w:val="en-US"/>
+        </w:rPr>
+        <w:t>Olfert</w:t>
+      </w:r>
+      <w:proofErr w:type="spellEnd"/>
+      <w:r>
+        <w:rPr>
+          <w:rFonts w:ascii="Arial" w:hAnsi="Arial" w:cs="Arial"/>
+          <w:lang w:val="en-US"/>
+        </w:rPr>
+        <w:t xml:space="preserve">, M. K. Dubey, C. </w:t>
+      </w:r>
+      <w:proofErr w:type="spellStart"/>
+      <w:r>
+        <w:rPr>
+          <w:rFonts w:ascii="Arial" w:hAnsi="Arial" w:cs="Arial"/>
+          <w:lang w:val="en-US"/>
+        </w:rPr>
+        <w:t>Mazzoleni</w:t>
+      </w:r>
+      <w:proofErr w:type="spellEnd"/>
+      <w:r>
+        <w:rPr>
+          <w:rFonts w:ascii="Arial" w:hAnsi="Arial" w:cs="Arial"/>
+          <w:lang w:val="en-US"/>
+        </w:rPr>
+        <w:t>, and D. W. Fahey</w:t>
       </w:r>
       <w:r>
         <w:rPr>
@@ -4159,7 +4998,39 @@
           <w:rFonts w:ascii="Arial" w:hAnsi="Arial" w:cs="Arial"/>
           <w:lang w:val="en-US"/>
         </w:rPr>
-        <w:t>Aerosol Science And Technology Vol. 44 , Iss. 8,2010</w:t>
+        <w:t xml:space="preserve">Aerosol Science And Technology Vol. </w:t>
+      </w:r>
+      <w:proofErr w:type="gramStart"/>
+      <w:r>
+        <w:rPr>
+          <w:rFonts w:ascii="Arial" w:hAnsi="Arial" w:cs="Arial"/>
+          <w:lang w:val="en-US"/>
+        </w:rPr>
+        <w:t>44 ,</w:t>
+      </w:r>
+      <w:proofErr w:type="gramEnd"/>
+      <w:r>
+        <w:rPr>
+          <w:rFonts w:ascii="Arial" w:hAnsi="Arial" w:cs="Arial"/>
+          <w:lang w:val="en-US"/>
+        </w:rPr>
+        <w:t xml:space="preserve"> </w:t>
+      </w:r>
+      <w:proofErr w:type="spellStart"/>
+      <w:r>
+        <w:rPr>
+          <w:rFonts w:ascii="Arial" w:hAnsi="Arial" w:cs="Arial"/>
+          <w:lang w:val="en-US"/>
+        </w:rPr>
+        <w:t>Iss</w:t>
+      </w:r>
+      <w:proofErr w:type="spellEnd"/>
+      <w:r>
+        <w:rPr>
+          <w:rFonts w:ascii="Arial" w:hAnsi="Arial" w:cs="Arial"/>
+          <w:lang w:val="en-US"/>
+        </w:rPr>
+        <w:t>. 8,2010</w:t>
       </w:r>
       <w:r>
         <w:rPr>
@@ -4185,7 +5056,55 @@
           <w:rFonts w:ascii="Arial" w:hAnsi="Arial" w:cs="Arial"/>
           <w:lang w:val="en-US"/>
         </w:rPr>
-        <w:t xml:space="preserve">For color ratio the CAMB_QC_color_ratio script is run to plot the size dependent color ratio as a function of time.  If any issues are spotted that period is examined in more detail and the periods to be excluded are entered into the </w:t>
+        <w:t xml:space="preserve">For color </w:t>
+      </w:r>
+      <w:proofErr w:type="gramStart"/>
+      <w:r>
+        <w:rPr>
+          <w:rFonts w:ascii="Arial" w:hAnsi="Arial" w:cs="Arial"/>
+          <w:lang w:val="en-US"/>
+        </w:rPr>
+        <w:t>ratio</w:t>
+      </w:r>
+      <w:proofErr w:type="gramEnd"/>
+      <w:r>
+        <w:rPr>
+          <w:rFonts w:ascii="Arial" w:hAnsi="Arial" w:cs="Arial"/>
+          <w:lang w:val="en-US"/>
+        </w:rPr>
+        <w:t xml:space="preserve"> the </w:t>
+      </w:r>
+      <w:proofErr w:type="spellStart"/>
+      <w:r>
+        <w:rPr>
+          <w:rFonts w:ascii="Arial" w:hAnsi="Arial" w:cs="Arial"/>
+          <w:lang w:val="en-US"/>
+        </w:rPr>
+        <w:t>CAMB_QC_color_ratio</w:t>
+      </w:r>
+      <w:proofErr w:type="spellEnd"/>
+      <w:r>
+        <w:rPr>
+          <w:rFonts w:ascii="Arial" w:hAnsi="Arial" w:cs="Arial"/>
+          <w:lang w:val="en-US"/>
+        </w:rPr>
+        <w:t xml:space="preserve"> script is run to plot the size dependent color ratio as a function of time.  If any issues are spotted that period is examined in more detail and the periods to be excluded are </w:t>
+      </w:r>
+      <w:proofErr w:type="gramStart"/>
+      <w:r>
+        <w:rPr>
+          <w:rFonts w:ascii="Arial" w:hAnsi="Arial" w:cs="Arial"/>
+          <w:lang w:val="en-US"/>
+        </w:rPr>
+        <w:t>entered into the</w:t>
+      </w:r>
+      <w:proofErr w:type="gramEnd"/>
+      <w:r>
+        <w:rPr>
+          <w:rFonts w:ascii="Arial" w:hAnsi="Arial" w:cs="Arial"/>
+          <w:lang w:val="en-US"/>
+        </w:rPr>
+        <w:t xml:space="preserve"> </w:t>
       </w:r>
       <w:r>
         <w:rPr>
@@ -4265,7 +5184,21 @@
         <w:rPr>
           <w:rFonts w:ascii="Arial" w:hAnsi="Arial" w:cs="Arial"/>
         </w:rPr>
-        <w:t xml:space="preserve">are also identified and periods to be excluded from analysis are entered into the </w:t>
+        <w:t xml:space="preserve">are also identified and periods to be excluded from analysis are </w:t>
+      </w:r>
+      <w:proofErr w:type="gramStart"/>
+      <w:r>
+        <w:rPr>
+          <w:rFonts w:ascii="Arial" w:hAnsi="Arial" w:cs="Arial"/>
+        </w:rPr>
+        <w:t>entered into the</w:t>
+      </w:r>
+      <w:proofErr w:type="gramEnd"/>
+      <w:r>
+        <w:rPr>
+          <w:rFonts w:ascii="Arial" w:hAnsi="Arial" w:cs="Arial"/>
+        </w:rPr>
+        <w:t xml:space="preserve"> </w:t>
       </w:r>
       <w:r>
         <w:rPr>
@@ -4322,9 +5255,11 @@
       <w:pPr>
         <w:pStyle w:val="p1"/>
       </w:pPr>
+      <w:proofErr w:type="spellStart"/>
       <w:r>
         <w:t>CABM_distribution</w:t>
       </w:r>
+      <w:proofErr w:type="spellEnd"/>
     </w:p>
     <w:p>
       <w:pPr>
@@ -4354,17 +5289,21 @@
       <w:pPr>
         <w:pStyle w:val="p1"/>
       </w:pPr>
+      <w:proofErr w:type="spellStart"/>
       <w:r>
         <w:t>CABM_compile_time_interval_data</w:t>
       </w:r>
+      <w:proofErr w:type="spellEnd"/>
     </w:p>
     <w:p>
       <w:pPr>
         <w:pStyle w:val="p1"/>
       </w:pPr>
+      <w:proofErr w:type="spellStart"/>
       <w:r>
         <w:t>CABM_compile_interval_distribution_data</w:t>
       </w:r>
+      <w:proofErr w:type="spellEnd"/>
     </w:p>
     <w:p>
       <w:pPr>
@@ -4447,7 +5386,84 @@
           <w:rFonts w:ascii="Arial" w:hAnsi="Arial" w:cs="Arial"/>
           <w:lang w:val="en-US"/>
         </w:rPr>
-        <w:t xml:space="preserve"> table holds the total mass (mass uncertainty), total number, and total volume sampled in a given interval as well as the calibration, location, and instrument IDs.  It also has a field for the fraction of the total mass distribution sampled by the instrument.</w:t>
+        <w:t xml:space="preserve"> table holds the total mass, the </w:t>
+      </w:r>
+      <w:r>
+        <w:rPr>
+          <w:rFonts w:ascii="Arial" w:hAnsi="Arial" w:cs="Arial"/>
+          <w:lang w:val="en-US"/>
+        </w:rPr>
+        <w:t>mass uncertainty</w:t>
+      </w:r>
+      <w:r>
+        <w:rPr>
+          <w:rFonts w:ascii="Arial" w:hAnsi="Arial" w:cs="Arial"/>
+          <w:lang w:val="en-US"/>
+        </w:rPr>
+        <w:t>*</w:t>
+      </w:r>
+      <w:r>
+        <w:rPr>
+          <w:rFonts w:ascii="Arial" w:hAnsi="Arial" w:cs="Arial"/>
+          <w:lang w:val="en-US"/>
+        </w:rPr>
+        <w:t xml:space="preserve">, </w:t>
+      </w:r>
+      <w:r>
+        <w:rPr>
+          <w:rFonts w:ascii="Arial" w:hAnsi="Arial" w:cs="Arial"/>
+          <w:lang w:val="en-US"/>
+        </w:rPr>
+        <w:t xml:space="preserve">the </w:t>
+      </w:r>
+      <w:r>
+        <w:rPr>
+          <w:rFonts w:ascii="Arial" w:hAnsi="Arial" w:cs="Arial"/>
+          <w:lang w:val="en-US"/>
+        </w:rPr>
+        <w:t xml:space="preserve">total number, and </w:t>
+      </w:r>
+      <w:r>
+        <w:rPr>
+          <w:rFonts w:ascii="Arial" w:hAnsi="Arial" w:cs="Arial"/>
+          <w:lang w:val="en-US"/>
+        </w:rPr>
+        <w:t xml:space="preserve">the </w:t>
+      </w:r>
+      <w:r>
+        <w:rPr>
+          <w:rFonts w:ascii="Arial" w:hAnsi="Arial" w:cs="Arial"/>
+          <w:lang w:val="en-US"/>
+        </w:rPr>
+        <w:t xml:space="preserve">total volume sampled </w:t>
+      </w:r>
+      <w:r>
+        <w:rPr>
+          <w:rFonts w:ascii="Arial" w:hAnsi="Arial" w:cs="Arial"/>
+          <w:lang w:val="en-US"/>
+        </w:rPr>
+        <w:t>for each</w:t>
+      </w:r>
+      <w:r>
+        <w:rPr>
+          <w:rFonts w:ascii="Arial" w:hAnsi="Arial" w:cs="Arial"/>
+          <w:lang w:val="en-US"/>
+        </w:rPr>
+        <w:t xml:space="preserve"> </w:t>
+      </w:r>
+      <w:r>
+        <w:rPr>
+          <w:rFonts w:ascii="Arial" w:hAnsi="Arial" w:cs="Arial"/>
+          <w:lang w:val="en-US"/>
+        </w:rPr>
+        <w:t xml:space="preserve">time </w:t>
+      </w:r>
+      <w:r>
+        <w:rPr>
+          <w:rFonts w:ascii="Arial" w:hAnsi="Arial" w:cs="Arial"/>
+          <w:lang w:val="en-US"/>
+        </w:rPr>
+        <w:t>interval as well as the calibration, location, and instrument IDs.  It also has a field for the fraction of the total mass distribution sampled by the instrument.</w:t>
       </w:r>
     </w:p>
     <w:p>
@@ -4478,6 +5494,79 @@
     </w:p>
     <w:p>
       <w:pPr>
+        <w:pStyle w:val="p1"/>
+        <w:numPr>
+          <w:ilvl w:val="0"/>
+          <w:numId w:val="0"/>
+        </w:numPr>
+        <w:rPr>
+          <w:lang w:val="en-US"/>
+        </w:rPr>
+      </w:pPr>
+      <w:r>
+        <w:rPr>
+          <w:color w:val="auto"/>
+          <w:lang w:val="en-US"/>
+        </w:rPr>
+        <w:t>* T</w:t>
+      </w:r>
+      <w:r>
+        <w:rPr>
+          <w:lang w:val="en-US"/>
+        </w:rPr>
+        <w:t>he uncertainty</w:t>
+      </w:r>
+      <w:r>
+        <w:rPr>
+          <w:lang w:val="en-US"/>
+        </w:rPr>
+        <w:t xml:space="preserve"> in total mass</w:t>
+      </w:r>
+      <w:r>
+        <w:rPr>
+          <w:lang w:val="en-US"/>
+        </w:rPr>
+        <w:t xml:space="preserve"> arises from the calibration</w:t>
+      </w:r>
+      <w:r>
+        <w:rPr>
+          <w:lang w:val="en-US"/>
+        </w:rPr>
+        <w:t xml:space="preserve"> uncertainty</w:t>
+      </w:r>
+      <w:r>
+        <w:rPr>
+          <w:lang w:val="en-US"/>
+        </w:rPr>
+        <w:t xml:space="preserve"> and from the </w:t>
+      </w:r>
+      <w:r>
+        <w:rPr>
+          <w:lang w:val="en-US"/>
+        </w:rPr>
+        <w:t xml:space="preserve">uncertainty in the </w:t>
+      </w:r>
+      <w:r>
+        <w:rPr>
+          <w:lang w:val="en-US"/>
+        </w:rPr>
+        <w:t xml:space="preserve">correction </w:t>
+      </w:r>
+      <w:r>
+        <w:rPr>
+          <w:lang w:val="en-US"/>
+        </w:rPr>
+        <w:t>factor applied</w:t>
+      </w:r>
+      <w:r>
+        <w:rPr>
+          <w:lang w:val="en-US"/>
+        </w:rPr>
+        <w:t xml:space="preserve"> when using Aquadag as an external standard</w:t>
+      </w:r>
+    </w:p>
+    <w:p>
+      <w:pPr>
         <w:pStyle w:val="Heading2"/>
         <w:rPr>
           <w:lang w:val="en-US"/>
@@ -4501,6 +5590,13 @@
         </w:rPr>
         <w:t xml:space="preserve"> </w:t>
       </w:r>
+    </w:p>
+    <w:p>
+      <w:pPr>
+        <w:rPr>
+          <w:lang w:val="en-US"/>
+        </w:rPr>
+      </w:pPr>
     </w:p>
     <w:p>
       <w:pPr>
@@ -4510,106 +5606,27 @@
         <w:ind w:firstLine="0"/>
         <w:rPr>
           <w:rFonts w:ascii="Arial" w:hAnsi="Arial" w:cs="Arial"/>
-          <w:lang w:val="en-US"/>
-        </w:rPr>
-      </w:pPr>
-      <w:r>
-        <w:rPr>
-          <w:rFonts w:ascii="Arial" w:hAnsi="Arial" w:cs="Arial"/>
-          <w:lang w:val="en-US"/>
-        </w:rPr>
-        <w:t xml:space="preserve">The </w:t>
-      </w:r>
-      <w:r>
-        <w:rPr>
-          <w:rFonts w:ascii="Arial" w:hAnsi="Arial" w:cs="Arial"/>
+          <w:i/>
+          <w:lang w:val="en-US"/>
+        </w:rPr>
+      </w:pPr>
+      <w:proofErr w:type="spellStart"/>
+      <w:r>
+        <w:rPr>
+          <w:rFonts w:ascii="Arial" w:hAnsi="Arial" w:cs="Arial"/>
+          <w:i/>
           <w:lang w:val="en-US"/>
         </w:rPr>
         <w:t>CABM_compile_time_interval_data</w:t>
       </w:r>
-      <w:r>
-        <w:rPr>
-          <w:rFonts w:ascii="Arial" w:hAnsi="Arial" w:cs="Arial"/>
-          <w:lang w:val="en-US"/>
-        </w:rPr>
-        <w:t xml:space="preserve"> script is used to populate the </w:t>
-      </w:r>
-      <w:r>
-        <w:rPr>
-          <w:rFonts w:ascii="Arial" w:hAnsi="Arial" w:cs="Arial"/>
-          <w:lang w:val="en-US"/>
-        </w:rPr>
-        <w:t>sp2_time_intervals_locnX</w:t>
-      </w:r>
-      <w:r>
-        <w:rPr>
-          <w:rFonts w:ascii="Arial" w:hAnsi="Arial" w:cs="Arial"/>
-          <w:lang w:val="en-US"/>
-        </w:rPr>
-        <w:t xml:space="preserve"> table.  </w:t>
-      </w:r>
-      <w:r>
-        <w:rPr>
-          <w:rFonts w:ascii="Arial" w:hAnsi="Arial" w:cs="Arial"/>
-          <w:lang w:val="en-US"/>
-        </w:rPr>
-        <w:t>It</w:t>
-      </w:r>
-      <w:r>
-        <w:rPr>
-          <w:rFonts w:ascii="Arial" w:hAnsi="Arial" w:cs="Arial"/>
-          <w:lang w:val="en-US"/>
-        </w:rPr>
-        <w:t xml:space="preserve"> calculates interval data between a start time and end time, for a given instrument and location number. It has optional arguments to take in a</w:t>
-      </w:r>
-      <w:r>
-        <w:rPr>
-          <w:rFonts w:ascii="Arial" w:hAnsi="Arial" w:cs="Arial"/>
-          <w:lang w:val="en-US"/>
-        </w:rPr>
-        <w:t xml:space="preserve"> size</w:t>
-      </w:r>
-      <w:r>
-        <w:rPr>
-          <w:rFonts w:ascii="Arial" w:hAnsi="Arial" w:cs="Arial"/>
-          <w:lang w:val="en-US"/>
-        </w:rPr>
-        <w:t xml:space="preserve"> bin width (default is 10nm)</w:t>
-      </w:r>
-      <w:r>
-        <w:rPr>
-          <w:rFonts w:ascii="Arial" w:hAnsi="Arial" w:cs="Arial"/>
-          <w:lang w:val="en-US"/>
-        </w:rPr>
-        <w:t>, and an interval length (default is 1 min)</w:t>
-      </w:r>
-      <w:r>
-        <w:rPr>
-          <w:rFonts w:ascii="Arial" w:hAnsi="Arial" w:cs="Arial"/>
-          <w:lang w:val="en-US"/>
-        </w:rPr>
-        <w:t xml:space="preserve">.  It also has an optional argument for extrapolating the </w:t>
-      </w:r>
-      <w:r>
-        <w:rPr>
-          <w:rFonts w:ascii="Arial" w:hAnsi="Arial" w:cs="Arial"/>
-          <w:lang w:val="en-US"/>
-        </w:rPr>
-        <w:t xml:space="preserve">calibration curve which is explained in more detail </w:t>
-      </w:r>
-      <w:r>
-        <w:rPr>
-          <w:rFonts w:ascii="Arial" w:hAnsi="Arial" w:cs="Arial"/>
-          <w:lang w:val="en-US"/>
-        </w:rPr>
-        <w:t>below</w:t>
-      </w:r>
-      <w:r>
-        <w:rPr>
-          <w:rFonts w:ascii="Arial" w:hAnsi="Arial" w:cs="Arial"/>
-          <w:lang w:val="en-US"/>
-        </w:rPr>
-        <w:t>.</w:t>
+      <w:proofErr w:type="spellEnd"/>
+      <w:r>
+        <w:rPr>
+          <w:rFonts w:ascii="Arial" w:hAnsi="Arial" w:cs="Arial"/>
+          <w:i/>
+          <w:lang w:val="en-US"/>
+        </w:rPr>
+        <w:t xml:space="preserve"> script</w:t>
       </w:r>
     </w:p>
     <w:p>
@@ -4628,49 +5645,23 @@
           <w:rFonts w:ascii="Arial" w:hAnsi="Arial" w:cs="Arial"/>
           <w:lang w:val="en-US"/>
         </w:rPr>
-        <w:t xml:space="preserve">The sp2 has a limited size range over which it can detect rBC particles.  For a 4 channel instrument such as #17, this is ~60-250nm volume equivalent diameter.  For an 8-channel instrument it is ~60-800nm VED.  Smaller particles are lost in the baseline noise and larger ones saturate the detector.  To account for mass outside the detection range, it is possible to fit the distribution of measured particles and estimate what fraction of the mass is missing. </w:t>
-      </w:r>
-      <w:r>
-        <w:rPr>
-          <w:rFonts w:ascii="Arial" w:hAnsi="Arial" w:cs="Arial"/>
-          <w:lang w:val="en-US"/>
-        </w:rPr>
         <w:t xml:space="preserve">The </w:t>
       </w:r>
-      <w:r>
-        <w:rPr>
-          <w:rFonts w:ascii="Arial" w:hAnsi="Arial" w:cs="Arial"/>
-          <w:lang w:val="en-US"/>
-        </w:rPr>
-        <w:t>CABM_compile_interval_distribution_data</w:t>
-      </w:r>
-      <w:r>
-        <w:rPr>
-          <w:rFonts w:ascii="Arial" w:hAnsi="Arial" w:cs="Arial"/>
-          <w:lang w:val="en-US"/>
-        </w:rPr>
-        <w:t xml:space="preserve"> script </w:t>
-      </w:r>
-      <w:r>
-        <w:rPr>
-          <w:rFonts w:ascii="Arial" w:hAnsi="Arial" w:cs="Arial"/>
-          <w:lang w:val="en-US"/>
-        </w:rPr>
-        <w:t>does this by compiling</w:t>
-      </w:r>
-      <w:r>
-        <w:rPr>
-          <w:rFonts w:ascii="Arial" w:hAnsi="Arial" w:cs="Arial"/>
-          <w:lang w:val="en-US"/>
-        </w:rPr>
-        <w:t xml:space="preserve"> the binned data from short intervals over a longer period so that a reliable size distribution can be achieved (over a 1 minute interval the size distribution is often very noisy, especially in clean sampling conditions).  This compiled size distribution</w:t>
-      </w:r>
-      <w:r>
-        <w:rPr>
-          <w:rFonts w:ascii="Arial" w:hAnsi="Arial" w:cs="Arial"/>
-          <w:lang w:val="en-US"/>
-        </w:rPr>
-        <w:t xml:space="preserve"> (default is 24 hours) is then fit and the fraction of the mass being measured is written to the </w:t>
+      <w:proofErr w:type="spellStart"/>
+      <w:r>
+        <w:rPr>
+          <w:rFonts w:ascii="Arial" w:hAnsi="Arial" w:cs="Arial"/>
+          <w:lang w:val="en-US"/>
+        </w:rPr>
+        <w:t>CABM_compile_time_interval_data</w:t>
+      </w:r>
+      <w:proofErr w:type="spellEnd"/>
+      <w:r>
+        <w:rPr>
+          <w:rFonts w:ascii="Arial" w:hAnsi="Arial" w:cs="Arial"/>
+          <w:lang w:val="en-US"/>
+        </w:rPr>
+        <w:t xml:space="preserve"> script is used to populate the </w:t>
       </w:r>
       <w:r>
         <w:rPr>
@@ -4684,7 +5675,223 @@
           <w:rFonts w:ascii="Arial" w:hAnsi="Arial" w:cs="Arial"/>
           <w:lang w:val="en-US"/>
         </w:rPr>
-        <w:t xml:space="preserve"> table.  A QC check is performed when the script is run and any unacceptable periods are left out of the calculation.  </w:t>
+        <w:t xml:space="preserve"> </w:t>
+      </w:r>
+      <w:r>
+        <w:rPr>
+          <w:rFonts w:ascii="Arial" w:hAnsi="Arial" w:cs="Arial"/>
+          <w:lang w:val="en-US"/>
+        </w:rPr>
+        <w:t xml:space="preserve">and the </w:t>
+      </w:r>
+      <w:r>
+        <w:rPr>
+          <w:rFonts w:ascii="Arial" w:hAnsi="Arial" w:cs="Arial"/>
+          <w:lang w:val="en-US"/>
+        </w:rPr>
+        <w:t>sp2_time_interval_binned_data_locnX</w:t>
+      </w:r>
+      <w:r>
+        <w:rPr>
+          <w:rFonts w:ascii="Arial" w:hAnsi="Arial" w:cs="Arial"/>
+          <w:lang w:val="en-US"/>
+        </w:rPr>
+        <w:t xml:space="preserve"> tables</w:t>
+      </w:r>
+      <w:r>
+        <w:rPr>
+          <w:rFonts w:ascii="Arial" w:hAnsi="Arial" w:cs="Arial"/>
+          <w:lang w:val="en-US"/>
+        </w:rPr>
+        <w:t xml:space="preserve">.  </w:t>
+      </w:r>
+      <w:r>
+        <w:rPr>
+          <w:rFonts w:ascii="Arial" w:hAnsi="Arial" w:cs="Arial"/>
+          <w:lang w:val="en-US"/>
+        </w:rPr>
+        <w:t>F</w:t>
+      </w:r>
+      <w:r>
+        <w:rPr>
+          <w:rFonts w:ascii="Arial" w:hAnsi="Arial" w:cs="Arial"/>
+          <w:lang w:val="en-US"/>
+        </w:rPr>
+        <w:t xml:space="preserve">or a specified period of interest, instrument, and </w:t>
+      </w:r>
+      <w:r>
+        <w:rPr>
+          <w:rFonts w:ascii="Arial" w:hAnsi="Arial" w:cs="Arial"/>
+          <w:lang w:val="en-US"/>
+        </w:rPr>
+        <w:t>location</w:t>
+      </w:r>
+      <w:r>
+        <w:rPr>
+          <w:rFonts w:ascii="Arial" w:hAnsi="Arial" w:cs="Arial"/>
+          <w:lang w:val="en-US"/>
+        </w:rPr>
+        <w:t xml:space="preserve">, </w:t>
+      </w:r>
+      <w:r>
+        <w:rPr>
+          <w:rFonts w:ascii="Arial" w:hAnsi="Arial" w:cs="Arial"/>
+          <w:lang w:val="en-US"/>
+        </w:rPr>
+        <w:t>this script</w:t>
+      </w:r>
+      <w:r>
+        <w:rPr>
+          <w:rFonts w:ascii="Arial" w:hAnsi="Arial" w:cs="Arial"/>
+          <w:lang w:val="en-US"/>
+        </w:rPr>
+        <w:t xml:space="preserve"> </w:t>
+      </w:r>
+      <w:r>
+        <w:rPr>
+          <w:rFonts w:ascii="Arial" w:hAnsi="Arial" w:cs="Arial"/>
+          <w:lang w:val="en-US"/>
+        </w:rPr>
+        <w:t xml:space="preserve">integrates the </w:t>
+      </w:r>
+      <w:proofErr w:type="spellStart"/>
+      <w:r>
+        <w:rPr>
+          <w:rFonts w:ascii="Arial" w:hAnsi="Arial" w:cs="Arial"/>
+          <w:lang w:val="en-US"/>
+        </w:rPr>
+        <w:t>rBC</w:t>
+      </w:r>
+      <w:proofErr w:type="spellEnd"/>
+      <w:r>
+        <w:rPr>
+          <w:rFonts w:ascii="Arial" w:hAnsi="Arial" w:cs="Arial"/>
+          <w:lang w:val="en-US"/>
+        </w:rPr>
+        <w:t xml:space="preserve"> </w:t>
+      </w:r>
+      <w:r>
+        <w:rPr>
+          <w:rFonts w:ascii="Arial" w:hAnsi="Arial" w:cs="Arial"/>
+          <w:lang w:val="en-US"/>
+        </w:rPr>
+        <w:t>mass and number</w:t>
+      </w:r>
+      <w:r>
+        <w:rPr>
+          <w:rFonts w:ascii="Arial" w:hAnsi="Arial" w:cs="Arial"/>
+          <w:lang w:val="en-US"/>
+        </w:rPr>
+        <w:t xml:space="preserve"> </w:t>
+      </w:r>
+      <w:r>
+        <w:rPr>
+          <w:rFonts w:ascii="Arial" w:hAnsi="Arial" w:cs="Arial"/>
+          <w:lang w:val="en-US"/>
+        </w:rPr>
+        <w:t>for</w:t>
+      </w:r>
+      <w:r>
+        <w:rPr>
+          <w:rFonts w:ascii="Arial" w:hAnsi="Arial" w:cs="Arial"/>
+          <w:lang w:val="en-US"/>
+        </w:rPr>
+        <w:t xml:space="preserve"> fixed </w:t>
+      </w:r>
+      <w:r>
+        <w:rPr>
+          <w:rFonts w:ascii="Arial" w:hAnsi="Arial" w:cs="Arial"/>
+          <w:lang w:val="en-US"/>
+        </w:rPr>
+        <w:t xml:space="preserve">time </w:t>
+      </w:r>
+      <w:r>
+        <w:rPr>
+          <w:rFonts w:ascii="Arial" w:hAnsi="Arial" w:cs="Arial"/>
+          <w:lang w:val="en-US"/>
+        </w:rPr>
+        <w:t>interval</w:t>
+      </w:r>
+      <w:r>
+        <w:rPr>
+          <w:rFonts w:ascii="Arial" w:hAnsi="Arial" w:cs="Arial"/>
+          <w:lang w:val="en-US"/>
+        </w:rPr>
+        <w:t xml:space="preserve">s (default is 1 minute).  The instrument location, instrument ID, the calibrations used, the interval start and stop times, the total interval mass, the total interval number and the volume of air sampled are all recorded in the </w:t>
+      </w:r>
+      <w:r>
+        <w:rPr>
+          <w:rFonts w:ascii="Arial" w:hAnsi="Arial" w:cs="Arial"/>
+          <w:lang w:val="en-US"/>
+        </w:rPr>
+        <w:t>sp2_time_intervals_locnX</w:t>
+      </w:r>
+      <w:r>
+        <w:rPr>
+          <w:rFonts w:ascii="Arial" w:hAnsi="Arial" w:cs="Arial"/>
+          <w:lang w:val="en-US"/>
+        </w:rPr>
+        <w:t xml:space="preserve"> table.  In addition, the </w:t>
+      </w:r>
+      <w:proofErr w:type="spellStart"/>
+      <w:r>
+        <w:rPr>
+          <w:rFonts w:ascii="Arial" w:hAnsi="Arial" w:cs="Arial"/>
+          <w:lang w:val="en-US"/>
+        </w:rPr>
+        <w:t>rBC</w:t>
+      </w:r>
+      <w:proofErr w:type="spellEnd"/>
+      <w:r>
+        <w:rPr>
+          <w:rFonts w:ascii="Arial" w:hAnsi="Arial" w:cs="Arial"/>
+          <w:lang w:val="en-US"/>
+        </w:rPr>
+        <w:t xml:space="preserve"> measurements for the interval are binned</w:t>
+      </w:r>
+      <w:r>
+        <w:rPr>
+          <w:rFonts w:ascii="Arial" w:hAnsi="Arial" w:cs="Arial"/>
+          <w:lang w:val="en-US"/>
+        </w:rPr>
+        <w:t xml:space="preserve"> (default bin width is 10nm)</w:t>
+      </w:r>
+      <w:r>
+        <w:rPr>
+          <w:rFonts w:ascii="Arial" w:hAnsi="Arial" w:cs="Arial"/>
+          <w:lang w:val="en-US"/>
+        </w:rPr>
+        <w:t xml:space="preserve"> and the binned data is </w:t>
+      </w:r>
+      <w:proofErr w:type="gramStart"/>
+      <w:r>
+        <w:rPr>
+          <w:rFonts w:ascii="Arial" w:hAnsi="Arial" w:cs="Arial"/>
+          <w:lang w:val="en-US"/>
+        </w:rPr>
+        <w:t>entered into the</w:t>
+      </w:r>
+      <w:proofErr w:type="gramEnd"/>
+      <w:r>
+        <w:rPr>
+          <w:rFonts w:ascii="Arial" w:hAnsi="Arial" w:cs="Arial"/>
+          <w:lang w:val="en-US"/>
+        </w:rPr>
+        <w:t xml:space="preserve"> </w:t>
+      </w:r>
+      <w:r>
+        <w:rPr>
+          <w:rFonts w:ascii="Arial" w:hAnsi="Arial" w:cs="Arial"/>
+          <w:lang w:val="en-US"/>
+        </w:rPr>
+        <w:t>sp2_time_interval_binned_data_locnX</w:t>
+      </w:r>
+      <w:r>
+        <w:rPr>
+          <w:rFonts w:ascii="Arial" w:hAnsi="Arial" w:cs="Arial"/>
+          <w:lang w:val="en-US"/>
+        </w:rPr>
+        <w:t xml:space="preserve"> table.  </w:t>
       </w:r>
     </w:p>
     <w:p>
@@ -4695,33 +5902,186 @@
         <w:ind w:firstLine="0"/>
         <w:rPr>
           <w:rFonts w:ascii="Arial" w:hAnsi="Arial" w:cs="Arial"/>
-          <w:i/>
-          <w:lang w:val="en-US"/>
-        </w:rPr>
-      </w:pPr>
-      <w:r>
-        <w:rPr>
-          <w:rFonts w:ascii="Arial" w:hAnsi="Arial" w:cs="Arial"/>
-          <w:i/>
-          <w:lang w:val="en-US"/>
-        </w:rPr>
-        <w:t xml:space="preserve">Option: </w:t>
-      </w:r>
-      <w:r>
-        <w:rPr>
-          <w:rFonts w:ascii="Arial" w:hAnsi="Arial" w:cs="Arial"/>
-          <w:i/>
-          <w:lang w:val="en-US"/>
-        </w:rPr>
-        <w:t xml:space="preserve">Extrapolating </w:t>
-      </w:r>
-      <w:r>
-        <w:rPr>
-          <w:rFonts w:ascii="Arial" w:hAnsi="Arial" w:cs="Arial"/>
-          <w:i/>
-          <w:lang w:val="en-US"/>
-        </w:rPr>
-        <w:t>the calibration.</w:t>
+          <w:lang w:val="en-US"/>
+        </w:rPr>
+      </w:pPr>
+      <w:r>
+        <w:rPr>
+          <w:rFonts w:ascii="Arial" w:hAnsi="Arial" w:cs="Arial"/>
+          <w:lang w:val="en-US"/>
+        </w:rPr>
+        <w:t xml:space="preserve">The mass and number values </w:t>
+      </w:r>
+      <w:r>
+        <w:rPr>
+          <w:rFonts w:ascii="Arial" w:hAnsi="Arial" w:cs="Arial"/>
+          <w:lang w:val="en-US"/>
+        </w:rPr>
+        <w:t xml:space="preserve">for both tables </w:t>
+      </w:r>
+      <w:r>
+        <w:rPr>
+          <w:rFonts w:ascii="Arial" w:hAnsi="Arial" w:cs="Arial"/>
+          <w:lang w:val="en-US"/>
+        </w:rPr>
+        <w:t xml:space="preserve">are calculated </w:t>
+      </w:r>
+      <w:r>
+        <w:rPr>
+          <w:rFonts w:ascii="Arial" w:hAnsi="Arial" w:cs="Arial"/>
+          <w:lang w:val="en-US"/>
+        </w:rPr>
+        <w:t>for</w:t>
+      </w:r>
+      <w:r>
+        <w:rPr>
+          <w:rFonts w:ascii="Arial" w:hAnsi="Arial" w:cs="Arial"/>
+          <w:lang w:val="en-US"/>
+        </w:rPr>
+        <w:t xml:space="preserve"> a fixed </w:t>
+      </w:r>
+      <w:proofErr w:type="spellStart"/>
+      <w:r>
+        <w:rPr>
+          <w:rFonts w:ascii="Arial" w:hAnsi="Arial" w:cs="Arial"/>
+          <w:lang w:val="en-US"/>
+        </w:rPr>
+        <w:t>rBC</w:t>
+      </w:r>
+      <w:proofErr w:type="spellEnd"/>
+      <w:r>
+        <w:rPr>
+          <w:rFonts w:ascii="Arial" w:hAnsi="Arial" w:cs="Arial"/>
+          <w:lang w:val="en-US"/>
+        </w:rPr>
+        <w:t xml:space="preserve"> diameter range which can be specified in three different ways:</w:t>
+      </w:r>
+    </w:p>
+    <w:p>
+      <w:pPr>
+        <w:pStyle w:val="Standard"/>
+        <w:numPr>
+          <w:ilvl w:val="0"/>
+          <w:numId w:val="27"/>
+        </w:numPr>
+        <w:suppressAutoHyphens/>
+        <w:spacing w:line="276" w:lineRule="auto"/>
+        <w:rPr>
+          <w:rFonts w:ascii="Arial" w:hAnsi="Arial" w:cs="Arial"/>
+          <w:lang w:val="en-US"/>
+        </w:rPr>
+      </w:pPr>
+      <w:r>
+        <w:rPr>
+          <w:rFonts w:ascii="Arial" w:hAnsi="Arial" w:cs="Arial"/>
+          <w:lang w:val="en-US"/>
+        </w:rPr>
+        <w:lastRenderedPageBreak/>
+        <w:t>The default behavior is to use the largest and smallest calibration masses as the upper and lower size limits.  This ensures that only particles within the calibration range are considered.  One drawback is that the bin limits can be a bit awkward (e.g. 63-73 nm vs 60-70 nm)</w:t>
+      </w:r>
+      <w:r>
+        <w:rPr>
+          <w:rFonts w:ascii="Arial" w:hAnsi="Arial" w:cs="Arial"/>
+          <w:lang w:val="en-US"/>
+        </w:rPr>
+        <w:t xml:space="preserve"> </w:t>
+      </w:r>
+    </w:p>
+    <w:p>
+      <w:pPr>
+        <w:pStyle w:val="Standard"/>
+        <w:numPr>
+          <w:ilvl w:val="0"/>
+          <w:numId w:val="27"/>
+        </w:numPr>
+        <w:suppressAutoHyphens/>
+        <w:spacing w:line="276" w:lineRule="auto"/>
+        <w:rPr>
+          <w:rFonts w:ascii="Arial" w:hAnsi="Arial" w:cs="Arial"/>
+          <w:lang w:val="en-US"/>
+        </w:rPr>
+      </w:pPr>
+      <w:r>
+        <w:rPr>
+          <w:rFonts w:ascii="Arial" w:hAnsi="Arial" w:cs="Arial"/>
+          <w:lang w:val="en-US"/>
+        </w:rPr>
+        <w:t>The user can specify upper and lower size limits using the optional –</w:t>
+      </w:r>
+      <w:proofErr w:type="spellStart"/>
+      <w:r>
+        <w:rPr>
+          <w:rFonts w:ascii="Arial" w:hAnsi="Arial" w:cs="Arial"/>
+          <w:lang w:val="en-US"/>
+        </w:rPr>
+        <w:t>mn</w:t>
+      </w:r>
+      <w:proofErr w:type="spellEnd"/>
+      <w:r>
+        <w:rPr>
+          <w:rFonts w:ascii="Arial" w:hAnsi="Arial" w:cs="Arial"/>
+          <w:lang w:val="en-US"/>
+        </w:rPr>
+        <w:t xml:space="preserve"> and/or –mx arguments. </w:t>
+      </w:r>
+      <w:r>
+        <w:rPr>
+          <w:rFonts w:ascii="Arial" w:hAnsi="Arial" w:cs="Arial"/>
+          <w:lang w:val="en-US"/>
+        </w:rPr>
+        <w:t>(</w:t>
+      </w:r>
+      <w:r>
+        <w:rPr>
+          <w:rFonts w:ascii="Arial" w:hAnsi="Arial" w:cs="Arial"/>
+          <w:lang w:val="en-US"/>
+        </w:rPr>
+        <w:t xml:space="preserve">Note: An electrical issue with SP2 #17 prior to 2012 gave anomalous signals at masses above ~240nm.  There for </w:t>
+      </w:r>
+      <w:proofErr w:type="spellStart"/>
+      <w:r>
+        <w:rPr>
+          <w:rFonts w:ascii="Arial" w:hAnsi="Arial" w:cs="Arial"/>
+          <w:lang w:val="en-US"/>
+        </w:rPr>
+        <w:t>for</w:t>
+      </w:r>
+      <w:proofErr w:type="spellEnd"/>
+      <w:r>
+        <w:rPr>
+          <w:rFonts w:ascii="Arial" w:hAnsi="Arial" w:cs="Arial"/>
+          <w:lang w:val="en-US"/>
+        </w:rPr>
+        <w:t xml:space="preserve"> SP2#17 prior to 2012 an upper limit to the particle diameter should be set.</w:t>
+      </w:r>
+      <w:r>
+        <w:rPr>
+          <w:rFonts w:ascii="Arial" w:hAnsi="Arial" w:cs="Arial"/>
+          <w:lang w:val="en-US"/>
+        </w:rPr>
+        <w:t>)</w:t>
+      </w:r>
+    </w:p>
+    <w:p>
+      <w:pPr>
+        <w:pStyle w:val="Standard"/>
+        <w:numPr>
+          <w:ilvl w:val="0"/>
+          <w:numId w:val="27"/>
+        </w:numPr>
+        <w:suppressAutoHyphens/>
+        <w:spacing w:line="276" w:lineRule="auto"/>
+        <w:rPr>
+          <w:rFonts w:ascii="Arial" w:hAnsi="Arial" w:cs="Arial"/>
+          <w:lang w:val="en-US"/>
+        </w:rPr>
+      </w:pPr>
+      <w:r>
+        <w:rPr>
+          <w:rFonts w:ascii="Arial" w:hAnsi="Arial" w:cs="Arial"/>
+          <w:lang w:val="en-US"/>
+        </w:rPr>
+        <w:t xml:space="preserve">The user can choose to extrapolate the calibration curve (see details below).  </w:t>
       </w:r>
     </w:p>
     <w:p>
@@ -4735,172 +6095,463 @@
           <w:lang w:val="en-US"/>
         </w:rPr>
       </w:pPr>
-      <w:r>
-        <w:rPr>
-          <w:rFonts w:ascii="Arial" w:hAnsi="Arial" w:cs="Arial"/>
-          <w:lang w:val="en-US"/>
-        </w:rPr>
-        <w:t>In many</w:t>
-      </w:r>
-      <w:r>
-        <w:rPr>
-          <w:rFonts w:ascii="Arial" w:hAnsi="Arial" w:cs="Arial"/>
-          <w:lang w:val="en-US"/>
-        </w:rPr>
-        <w:t xml:space="preserve"> cases the sp2 is not calibrated throughout </w:t>
-      </w:r>
-      <w:r>
-        <w:rPr>
-          <w:rFonts w:ascii="Arial" w:hAnsi="Arial" w:cs="Arial"/>
-          <w:lang w:val="en-US"/>
-        </w:rPr>
-        <w:t>its entire detection</w:t>
-      </w:r>
-      <w:r>
-        <w:rPr>
-          <w:rFonts w:ascii="Arial" w:hAnsi="Arial" w:cs="Arial"/>
-          <w:lang w:val="en-US"/>
-        </w:rPr>
-        <w:t xml:space="preserve"> range.  For example</w:t>
-      </w:r>
-      <w:r>
-        <w:rPr>
-          <w:rFonts w:ascii="Arial" w:hAnsi="Arial" w:cs="Arial"/>
-          <w:lang w:val="en-US"/>
-        </w:rPr>
-        <w:t>, the saturation limit might be at an rBC mass of 40fg, but the largest calibration mass is only 30fg</w:t>
-      </w:r>
-      <w:r>
-        <w:rPr>
-          <w:rFonts w:ascii="Arial" w:hAnsi="Arial" w:cs="Arial"/>
-          <w:lang w:val="en-US"/>
-        </w:rPr>
-        <w:t xml:space="preserve">.  In this </w:t>
-      </w:r>
-      <w:r>
-        <w:rPr>
-          <w:rFonts w:ascii="Arial" w:hAnsi="Arial" w:cs="Arial"/>
-          <w:lang w:val="en-US"/>
-        </w:rPr>
-        <w:lastRenderedPageBreak/>
-        <w:t>case to get the ma</w:t>
-      </w:r>
-      <w:r>
-        <w:rPr>
-          <w:rFonts w:ascii="Arial" w:hAnsi="Arial" w:cs="Arial"/>
-          <w:lang w:val="en-US"/>
-        </w:rPr>
-        <w:t>ss of larger particles, we must</w:t>
-      </w:r>
-      <w:r>
-        <w:rPr>
-          <w:rFonts w:ascii="Arial" w:hAnsi="Arial" w:cs="Arial"/>
-          <w:lang w:val="en-US"/>
-        </w:rPr>
-        <w:t xml:space="preserve"> extrapolate the calibration curve.  </w:t>
-      </w:r>
-      <w:r>
-        <w:rPr>
-          <w:rFonts w:ascii="Arial" w:hAnsi="Arial" w:cs="Arial"/>
-          <w:lang w:val="en-US"/>
-        </w:rPr>
-        <w:t xml:space="preserve">This is not done by default, but can be enabled with the –e argument in the </w:t>
-      </w:r>
-      <w:r>
-        <w:rPr>
-          <w:rFonts w:ascii="Arial" w:hAnsi="Arial" w:cs="Arial"/>
-          <w:lang w:val="en-US"/>
-        </w:rPr>
-        <w:t>CABM_compile_time_interval_data</w:t>
-      </w:r>
-      <w:r>
-        <w:rPr>
-          <w:rFonts w:ascii="Arial" w:hAnsi="Arial" w:cs="Arial"/>
-          <w:lang w:val="en-US"/>
-        </w:rPr>
-        <w:t xml:space="preserve"> script.  If the extrapolation isn’t done, the missing mass should be accounted for by the fit of the distribution, but over short intervals the impact of individual large particles is lost.  However, extrapolating outside the calibration curve is risky, especially if a quadratic fit is used.  Ultimately the choice is made by the user after considering their needs and objectives. </w:t>
-      </w:r>
-    </w:p>
-    <w:p>
-      <w:pPr>
-        <w:rPr>
-          <w:lang w:val="en-US"/>
-        </w:rPr>
-      </w:pPr>
-      <w:r>
-        <w:rPr>
-          <w:lang w:val="en-US"/>
-        </w:rPr>
-        <w:t>Note: A</w:t>
-      </w:r>
-      <w:r>
-        <w:rPr>
-          <w:color w:val="auto"/>
-          <w:lang w:val="en-US"/>
-        </w:rPr>
-        <w:t xml:space="preserve">n electrical issue </w:t>
-      </w:r>
-      <w:r>
-        <w:rPr>
-          <w:color w:val="auto"/>
-          <w:lang w:val="en-US"/>
-        </w:rPr>
-        <w:t>with</w:t>
-      </w:r>
-      <w:r>
-        <w:rPr>
-          <w:color w:val="auto"/>
-          <w:lang w:val="en-US"/>
-        </w:rPr>
-        <w:t xml:space="preserve"> SP2 #17 prior to 2012 gave anomalous signals at masses above ~240nm</w:t>
-      </w:r>
-      <w:r>
-        <w:rPr>
-          <w:color w:val="auto"/>
-          <w:lang w:val="en-US"/>
-        </w:rPr>
-        <w:t xml:space="preserve">.  </w:t>
-      </w:r>
-      <w:r>
-        <w:rPr>
-          <w:color w:val="auto"/>
-          <w:lang w:val="en-US"/>
-        </w:rPr>
-        <w:t>There for f</w:t>
-      </w:r>
-      <w:r>
-        <w:rPr>
-          <w:color w:val="auto"/>
-          <w:lang w:val="en-US"/>
-        </w:rPr>
-        <w:t>or SP2#17 prior to 2012 extrapolation is l</w:t>
-      </w:r>
-      <w:r>
-        <w:rPr>
-          <w:color w:val="auto"/>
-          <w:lang w:val="en-US"/>
-        </w:rPr>
-        <w:t>imited to a signal of 1410 a.u.</w:t>
-      </w:r>
     </w:p>
     <w:p>
       <w:pPr>
         <w:pStyle w:val="Standard"/>
         <w:suppressAutoHyphens/>
         <w:spacing w:line="276" w:lineRule="auto"/>
-        <w:ind w:left="360" w:firstLine="0"/>
-        <w:rPr>
-          <w:rFonts w:ascii="Arial" w:hAnsi="Arial" w:cs="Arial"/>
-          <w:lang w:val="en-US"/>
-        </w:rPr>
-      </w:pPr>
+        <w:ind w:firstLine="0"/>
+        <w:rPr>
+          <w:rFonts w:ascii="Arial" w:hAnsi="Arial" w:cs="Arial"/>
+          <w:lang w:val="en-US"/>
+        </w:rPr>
+      </w:pPr>
+      <w:r>
+        <w:rPr>
+          <w:rFonts w:ascii="Arial" w:hAnsi="Arial" w:cs="Arial"/>
+          <w:lang w:val="en-US"/>
+        </w:rPr>
+        <w:t xml:space="preserve">Note:  The user can specify a lower size limit </w:t>
+      </w:r>
+      <w:r>
+        <w:rPr>
+          <w:rFonts w:ascii="Arial" w:hAnsi="Arial" w:cs="Arial"/>
+          <w:i/>
+          <w:lang w:val="en-US"/>
+        </w:rPr>
+        <w:t>and</w:t>
+      </w:r>
+      <w:r>
+        <w:rPr>
+          <w:rFonts w:ascii="Arial" w:hAnsi="Arial" w:cs="Arial"/>
+          <w:lang w:val="en-US"/>
+        </w:rPr>
+        <w:t xml:space="preserve"> extrapolate the calibration</w:t>
+      </w:r>
+      <w:r>
+        <w:rPr>
+          <w:rFonts w:ascii="Arial" w:hAnsi="Arial" w:cs="Arial"/>
+          <w:lang w:val="en-US"/>
+        </w:rPr>
+        <w:t xml:space="preserve"> to larger sizes</w:t>
+      </w:r>
+      <w:r>
+        <w:rPr>
+          <w:rFonts w:ascii="Arial" w:hAnsi="Arial" w:cs="Arial"/>
+          <w:lang w:val="en-US"/>
+        </w:rPr>
+        <w:t xml:space="preserve">.  </w:t>
+      </w:r>
     </w:p>
     <w:p>
       <w:pPr>
         <w:pStyle w:val="Standard"/>
         <w:suppressAutoHyphens/>
         <w:spacing w:line="276" w:lineRule="auto"/>
-        <w:ind w:left="360" w:firstLine="0"/>
+        <w:ind w:firstLine="0"/>
+        <w:rPr>
+          <w:rFonts w:ascii="Arial" w:hAnsi="Arial" w:cs="Arial"/>
+          <w:lang w:val="en-US"/>
+        </w:rPr>
+      </w:pPr>
+      <w:r>
+        <w:rPr>
+          <w:rFonts w:ascii="Arial" w:hAnsi="Arial" w:cs="Arial"/>
+          <w:lang w:val="en-US"/>
+        </w:rPr>
+        <w:t xml:space="preserve">Note: The total mass and number values only include particles within the specified size range.  </w:t>
+      </w:r>
+    </w:p>
+    <w:p>
+      <w:pPr>
+        <w:pStyle w:val="Standard"/>
+        <w:suppressAutoHyphens/>
+        <w:spacing w:line="276" w:lineRule="auto"/>
+        <w:ind w:firstLine="0"/>
+        <w:rPr>
+          <w:rFonts w:ascii="Arial" w:hAnsi="Arial" w:cs="Arial"/>
+          <w:i/>
+          <w:lang w:val="en-US"/>
+        </w:rPr>
+      </w:pPr>
+    </w:p>
+    <w:p>
+      <w:pPr>
+        <w:pStyle w:val="Standard"/>
+        <w:suppressAutoHyphens/>
+        <w:spacing w:line="276" w:lineRule="auto"/>
+        <w:ind w:firstLine="0"/>
+        <w:rPr>
+          <w:rFonts w:ascii="Arial" w:hAnsi="Arial" w:cs="Arial"/>
+          <w:i/>
+          <w:lang w:val="en-US"/>
+        </w:rPr>
+      </w:pPr>
+      <w:r>
+        <w:rPr>
+          <w:rFonts w:ascii="Arial" w:hAnsi="Arial" w:cs="Arial"/>
+          <w:i/>
+          <w:lang w:val="en-US"/>
+        </w:rPr>
+        <w:t xml:space="preserve">Option: </w:t>
+      </w:r>
+      <w:r>
+        <w:rPr>
+          <w:rFonts w:ascii="Arial" w:hAnsi="Arial" w:cs="Arial"/>
+          <w:i/>
+          <w:lang w:val="en-US"/>
+        </w:rPr>
+        <w:t xml:space="preserve">Extrapolating </w:t>
+      </w:r>
+      <w:r>
+        <w:rPr>
+          <w:rFonts w:ascii="Arial" w:hAnsi="Arial" w:cs="Arial"/>
+          <w:i/>
+          <w:lang w:val="en-US"/>
+        </w:rPr>
+        <w:t>the calibration.</w:t>
+      </w:r>
+    </w:p>
+    <w:p>
+      <w:pPr>
+        <w:pStyle w:val="Standard"/>
+        <w:suppressAutoHyphens/>
+        <w:spacing w:line="276" w:lineRule="auto"/>
+        <w:ind w:firstLine="0"/>
+        <w:rPr>
+          <w:rFonts w:ascii="Arial" w:hAnsi="Arial" w:cs="Arial"/>
+          <w:lang w:val="en-US"/>
+        </w:rPr>
+      </w:pPr>
+      <w:r>
+        <w:rPr>
+          <w:rFonts w:ascii="Arial" w:hAnsi="Arial" w:cs="Arial"/>
+          <w:lang w:val="en-US"/>
+        </w:rPr>
+        <w:t>In many</w:t>
+      </w:r>
+      <w:r>
+        <w:rPr>
+          <w:rFonts w:ascii="Arial" w:hAnsi="Arial" w:cs="Arial"/>
+          <w:lang w:val="en-US"/>
+        </w:rPr>
+        <w:t xml:space="preserve"> cases the sp2 is not calibrated throughout </w:t>
+      </w:r>
+      <w:r>
+        <w:rPr>
+          <w:rFonts w:ascii="Arial" w:hAnsi="Arial" w:cs="Arial"/>
+          <w:lang w:val="en-US"/>
+        </w:rPr>
+        <w:t>its entire detection</w:t>
+      </w:r>
+      <w:r>
+        <w:rPr>
+          <w:rFonts w:ascii="Arial" w:hAnsi="Arial" w:cs="Arial"/>
+          <w:lang w:val="en-US"/>
+        </w:rPr>
+        <w:t xml:space="preserve"> range.  For example</w:t>
+      </w:r>
+      <w:r>
+        <w:rPr>
+          <w:rFonts w:ascii="Arial" w:hAnsi="Arial" w:cs="Arial"/>
+          <w:lang w:val="en-US"/>
+        </w:rPr>
+        <w:t xml:space="preserve">, the saturation limit might be at an </w:t>
+      </w:r>
+      <w:proofErr w:type="spellStart"/>
+      <w:r>
+        <w:rPr>
+          <w:rFonts w:ascii="Arial" w:hAnsi="Arial" w:cs="Arial"/>
+          <w:lang w:val="en-US"/>
+        </w:rPr>
+        <w:t>rBC</w:t>
+      </w:r>
+      <w:proofErr w:type="spellEnd"/>
+      <w:r>
+        <w:rPr>
+          <w:rFonts w:ascii="Arial" w:hAnsi="Arial" w:cs="Arial"/>
+          <w:lang w:val="en-US"/>
+        </w:rPr>
+        <w:t xml:space="preserve"> mass of 40fg, but the largest calibration mass is only 30fg</w:t>
+      </w:r>
+      <w:r>
+        <w:rPr>
+          <w:rFonts w:ascii="Arial" w:hAnsi="Arial" w:cs="Arial"/>
+          <w:lang w:val="en-US"/>
+        </w:rPr>
+        <w:t>.  In this case to get the ma</w:t>
+      </w:r>
+      <w:r>
+        <w:rPr>
+          <w:rFonts w:ascii="Arial" w:hAnsi="Arial" w:cs="Arial"/>
+          <w:lang w:val="en-US"/>
+        </w:rPr>
+        <w:t>ss of larger particles, we must</w:t>
+      </w:r>
+      <w:r>
+        <w:rPr>
+          <w:rFonts w:ascii="Arial" w:hAnsi="Arial" w:cs="Arial"/>
+          <w:lang w:val="en-US"/>
+        </w:rPr>
+        <w:t xml:space="preserve"> extrapolate the calibration curve.  </w:t>
+      </w:r>
+      <w:r>
+        <w:rPr>
+          <w:rFonts w:ascii="Arial" w:hAnsi="Arial" w:cs="Arial"/>
+          <w:lang w:val="en-US"/>
+        </w:rPr>
+        <w:t xml:space="preserve">This is not done by default, but can be enabled with the –e argument in the </w:t>
+      </w:r>
+      <w:proofErr w:type="spellStart"/>
+      <w:r>
+        <w:rPr>
+          <w:rFonts w:ascii="Arial" w:hAnsi="Arial" w:cs="Arial"/>
+          <w:lang w:val="en-US"/>
+        </w:rPr>
+        <w:t>CABM_compile_time_interval_data</w:t>
+      </w:r>
+      <w:proofErr w:type="spellEnd"/>
+      <w:r>
+        <w:rPr>
+          <w:rFonts w:ascii="Arial" w:hAnsi="Arial" w:cs="Arial"/>
+          <w:lang w:val="en-US"/>
+        </w:rPr>
+        <w:t xml:space="preserve"> script.  If the extrapolation isn’t done, the missing mass </w:t>
+      </w:r>
+      <w:r>
+        <w:rPr>
+          <w:rFonts w:ascii="Arial" w:hAnsi="Arial" w:cs="Arial"/>
+          <w:lang w:val="en-US"/>
+        </w:rPr>
+        <w:t>can</w:t>
+      </w:r>
+      <w:r>
+        <w:rPr>
+          <w:rFonts w:ascii="Arial" w:hAnsi="Arial" w:cs="Arial"/>
+          <w:lang w:val="en-US"/>
+        </w:rPr>
+        <w:t xml:space="preserve"> be accounted for by the fit of the distribution, but </w:t>
+      </w:r>
+      <w:r>
+        <w:rPr>
+          <w:rFonts w:ascii="Arial" w:hAnsi="Arial" w:cs="Arial"/>
+          <w:lang w:val="en-US"/>
+        </w:rPr>
+        <w:t xml:space="preserve">in this method, </w:t>
+      </w:r>
+      <w:r>
+        <w:rPr>
+          <w:rFonts w:ascii="Arial" w:hAnsi="Arial" w:cs="Arial"/>
+          <w:lang w:val="en-US"/>
+        </w:rPr>
+        <w:t>over short intervals</w:t>
+      </w:r>
+      <w:r>
+        <w:rPr>
+          <w:rFonts w:ascii="Arial" w:hAnsi="Arial" w:cs="Arial"/>
+          <w:lang w:val="en-US"/>
+        </w:rPr>
+        <w:t>,</w:t>
+      </w:r>
+      <w:r>
+        <w:rPr>
+          <w:rFonts w:ascii="Arial" w:hAnsi="Arial" w:cs="Arial"/>
+          <w:lang w:val="en-US"/>
+        </w:rPr>
+        <w:t xml:space="preserve"> the impact of individual large particles is lost.  However, extrapolating outside the calibration curve is risky, especially if a quadratic fit is used.  Ultimately the choice is made by the user after considering their needs and objectives. </w:t>
+      </w:r>
+      <w:r>
+        <w:rPr>
+          <w:rFonts w:ascii="Arial" w:hAnsi="Arial" w:cs="Arial"/>
+          <w:lang w:val="en-US"/>
+        </w:rPr>
+        <w:t xml:space="preserve">Note that if this option is enabled the </w:t>
+      </w:r>
+      <w:proofErr w:type="spellStart"/>
+      <w:r>
+        <w:rPr>
+          <w:rFonts w:ascii="Arial" w:hAnsi="Arial" w:cs="Arial"/>
+          <w:lang w:val="en-US"/>
+        </w:rPr>
+        <w:t>calib_extrapolated</w:t>
+      </w:r>
+      <w:proofErr w:type="spellEnd"/>
+      <w:r>
+        <w:rPr>
+          <w:rFonts w:ascii="Arial" w:hAnsi="Arial" w:cs="Arial"/>
+          <w:lang w:val="en-US"/>
+        </w:rPr>
+        <w:t xml:space="preserve"> field in the </w:t>
+      </w:r>
+      <w:r>
+        <w:rPr>
+          <w:rFonts w:ascii="Arial" w:hAnsi="Arial" w:cs="Arial"/>
+          <w:lang w:val="en-US"/>
+        </w:rPr>
+        <w:t>sp2_time_intervals_locnX</w:t>
+      </w:r>
+      <w:r>
+        <w:rPr>
+          <w:rFonts w:ascii="Arial" w:hAnsi="Arial" w:cs="Arial"/>
+          <w:lang w:val="en-US"/>
+        </w:rPr>
+        <w:t xml:space="preserve"> table will be set to 1 (0 means no extrapolation was done)</w:t>
+      </w:r>
+    </w:p>
+    <w:p>
+      <w:pPr>
+        <w:pStyle w:val="Standard"/>
+        <w:suppressAutoHyphens/>
+        <w:spacing w:line="276" w:lineRule="auto"/>
+        <w:ind w:firstLine="0"/>
+        <w:rPr>
+          <w:rFonts w:ascii="Arial" w:hAnsi="Arial" w:cs="Arial"/>
+          <w:lang w:val="en-US"/>
+        </w:rPr>
+      </w:pPr>
+    </w:p>
+    <w:p>
+      <w:pPr>
+        <w:pStyle w:val="Standard"/>
+        <w:suppressAutoHyphens/>
+        <w:spacing w:line="276" w:lineRule="auto"/>
+        <w:ind w:firstLine="0"/>
+        <w:rPr>
+          <w:rFonts w:ascii="Arial" w:hAnsi="Arial" w:cs="Arial"/>
+          <w:i/>
+          <w:lang w:val="en-US"/>
+        </w:rPr>
+      </w:pPr>
+      <w:proofErr w:type="spellStart"/>
+      <w:r>
+        <w:rPr>
+          <w:rFonts w:ascii="Arial" w:hAnsi="Arial" w:cs="Arial"/>
+          <w:i/>
+          <w:lang w:val="en-US"/>
+        </w:rPr>
+        <w:t>CABM_compile_interval_distribution_data</w:t>
+      </w:r>
+      <w:proofErr w:type="spellEnd"/>
+      <w:r>
+        <w:rPr>
+          <w:rFonts w:ascii="Arial" w:hAnsi="Arial" w:cs="Arial"/>
+          <w:i/>
+          <w:lang w:val="en-US"/>
+        </w:rPr>
+        <w:t xml:space="preserve"> script</w:t>
+      </w:r>
+    </w:p>
+    <w:p>
+      <w:pPr>
+        <w:pStyle w:val="Standard"/>
+        <w:suppressAutoHyphens/>
+        <w:spacing w:line="276" w:lineRule="auto"/>
+        <w:ind w:firstLine="0"/>
+        <w:rPr>
+          <w:rFonts w:ascii="Arial" w:hAnsi="Arial" w:cs="Arial"/>
+          <w:lang w:val="en-US"/>
+        </w:rPr>
+      </w:pPr>
+      <w:r>
+        <w:rPr>
+          <w:rFonts w:ascii="Arial" w:hAnsi="Arial" w:cs="Arial"/>
+          <w:lang w:val="en-US"/>
+        </w:rPr>
+        <w:t xml:space="preserve">The sp2 has a limited size range over which it can detect </w:t>
+      </w:r>
+      <w:proofErr w:type="spellStart"/>
+      <w:r>
+        <w:rPr>
+          <w:rFonts w:ascii="Arial" w:hAnsi="Arial" w:cs="Arial"/>
+          <w:lang w:val="en-US"/>
+        </w:rPr>
+        <w:t>rBC</w:t>
+      </w:r>
+      <w:proofErr w:type="spellEnd"/>
+      <w:r>
+        <w:rPr>
+          <w:rFonts w:ascii="Arial" w:hAnsi="Arial" w:cs="Arial"/>
+          <w:lang w:val="en-US"/>
+        </w:rPr>
+        <w:t xml:space="preserve"> particles.  For a </w:t>
+      </w:r>
+      <w:proofErr w:type="gramStart"/>
+      <w:r>
+        <w:rPr>
+          <w:rFonts w:ascii="Arial" w:hAnsi="Arial" w:cs="Arial"/>
+          <w:lang w:val="en-US"/>
+        </w:rPr>
+        <w:t>4 channel</w:t>
+      </w:r>
+      <w:proofErr w:type="gramEnd"/>
+      <w:r>
+        <w:rPr>
+          <w:rFonts w:ascii="Arial" w:hAnsi="Arial" w:cs="Arial"/>
+          <w:lang w:val="en-US"/>
+        </w:rPr>
+        <w:t xml:space="preserve"> instrument such as #17, this is ~60-250nm volume equivalent diameter.  For an 8-channel instrument it is ~60-800nm VED.  </w:t>
+      </w:r>
+      <w:r>
+        <w:rPr>
+          <w:rFonts w:ascii="Arial" w:hAnsi="Arial" w:cs="Arial"/>
+          <w:lang w:val="en-US"/>
+        </w:rPr>
+        <w:t>Regardless of whether</w:t>
+      </w:r>
+      <w:bookmarkStart w:id="9" w:name="_GoBack"/>
+      <w:bookmarkEnd w:id="9"/>
+      <w:r>
+        <w:rPr>
+          <w:rFonts w:ascii="Arial" w:hAnsi="Arial" w:cs="Arial"/>
+          <w:lang w:val="en-US"/>
+        </w:rPr>
+        <w:t xml:space="preserve"> the calibration is extrapolated or not, s</w:t>
+      </w:r>
+      <w:r>
+        <w:rPr>
+          <w:rFonts w:ascii="Arial" w:hAnsi="Arial" w:cs="Arial"/>
+          <w:lang w:val="en-US"/>
+        </w:rPr>
+        <w:t xml:space="preserve">maller particles are lost in the baseline noise and larger ones saturate the detector.  To account for mass outside the detection range, it is possible to fit the distribution of measured particles and estimate what fraction of the mass is missing. The </w:t>
+      </w:r>
+      <w:proofErr w:type="spellStart"/>
+      <w:r>
+        <w:rPr>
+          <w:rFonts w:ascii="Arial" w:hAnsi="Arial" w:cs="Arial"/>
+          <w:lang w:val="en-US"/>
+        </w:rPr>
+        <w:t>CABM_compile_interval_distribution_data</w:t>
+      </w:r>
+      <w:proofErr w:type="spellEnd"/>
+      <w:r>
+        <w:rPr>
+          <w:rFonts w:ascii="Arial" w:hAnsi="Arial" w:cs="Arial"/>
+          <w:lang w:val="en-US"/>
+        </w:rPr>
+        <w:t xml:space="preserve"> script does this by compiling the binned data from short intervals over a longer period so that a reliable size distribution can be achieved (over a 1 minute interval the size distribution is often very noisy, especially in clean sampling conditions).  This compiled size distribution (default is 24 hours) is then fit and the fraction of the mass being measured is written to the </w:t>
+      </w:r>
+      <w:r>
+        <w:rPr>
+          <w:rFonts w:ascii="Arial" w:hAnsi="Arial" w:cs="Arial"/>
+          <w:lang w:val="en-US"/>
+        </w:rPr>
+        <w:t>sp2_time_intervals_locnX</w:t>
+      </w:r>
+      <w:r>
+        <w:rPr>
+          <w:rFonts w:ascii="Arial" w:hAnsi="Arial" w:cs="Arial"/>
+          <w:lang w:val="en-US"/>
+        </w:rPr>
+        <w:t xml:space="preserve"> table.  A QC check is performed when the script is run and any unacceptable periods are left out of the calculation.  </w:t>
+      </w:r>
+    </w:p>
+    <w:p>
+      <w:pPr>
+        <w:pStyle w:val="Standard"/>
+        <w:suppressAutoHyphens/>
+        <w:spacing w:line="276" w:lineRule="auto"/>
+        <w:ind w:firstLine="0"/>
         <w:rPr>
           <w:rFonts w:ascii="Arial" w:hAnsi="Arial" w:cs="Arial"/>
         </w:rPr>
@@ -5613,6 +7264,95 @@
     </w:lvl>
   </w:abstractNum>
   <w:abstractNum w:abstractNumId="6">
+    <w:nsid w:val="1C2872E3"/>
+    <w:multiLevelType w:val="hybridMultilevel"/>
+    <w:tmpl w:val="615ED29E"/>
+    <w:lvl w:ilvl="0" w:tplc="0409000F">
+      <w:start w:val="1"/>
+      <w:numFmt w:val="decimal"/>
+      <w:lvlText w:val="%1."/>
+      <w:lvlJc w:val="left"/>
+      <w:pPr>
+        <w:ind w:left="720" w:hanging="360"/>
+      </w:pPr>
+      <w:rPr>
+        <w:rFonts w:hint="default"/>
+      </w:rPr>
+    </w:lvl>
+    <w:lvl w:ilvl="1" w:tplc="04090019" w:tentative="1">
+      <w:start w:val="1"/>
+      <w:numFmt w:val="lowerLetter"/>
+      <w:lvlText w:val="%2."/>
+      <w:lvlJc w:val="left"/>
+      <w:pPr>
+        <w:ind w:left="1440" w:hanging="360"/>
+      </w:pPr>
+    </w:lvl>
+    <w:lvl w:ilvl="2" w:tplc="0409001B" w:tentative="1">
+      <w:start w:val="1"/>
+      <w:numFmt w:val="lowerRoman"/>
+      <w:lvlText w:val="%3."/>
+      <w:lvlJc w:val="right"/>
+      <w:pPr>
+        <w:ind w:left="2160" w:hanging="180"/>
+      </w:pPr>
+    </w:lvl>
+    <w:lvl w:ilvl="3" w:tplc="0409000F" w:tentative="1">
+      <w:start w:val="1"/>
+      <w:numFmt w:val="decimal"/>
+      <w:lvlText w:val="%4."/>
+      <w:lvlJc w:val="left"/>
+      <w:pPr>
+        <w:ind w:left="2880" w:hanging="360"/>
+      </w:pPr>
+    </w:lvl>
+    <w:lvl w:ilvl="4" w:tplc="04090019" w:tentative="1">
+      <w:start w:val="1"/>
+      <w:numFmt w:val="lowerLetter"/>
+      <w:lvlText w:val="%5."/>
+      <w:lvlJc w:val="left"/>
+      <w:pPr>
+        <w:ind w:left="3600" w:hanging="360"/>
+      </w:pPr>
+    </w:lvl>
+    <w:lvl w:ilvl="5" w:tplc="0409001B" w:tentative="1">
+      <w:start w:val="1"/>
+      <w:numFmt w:val="lowerRoman"/>
+      <w:lvlText w:val="%6."/>
+      <w:lvlJc w:val="right"/>
+      <w:pPr>
+        <w:ind w:left="4320" w:hanging="180"/>
+      </w:pPr>
+    </w:lvl>
+    <w:lvl w:ilvl="6" w:tplc="0409000F" w:tentative="1">
+      <w:start w:val="1"/>
+      <w:numFmt w:val="decimal"/>
+      <w:lvlText w:val="%7."/>
+      <w:lvlJc w:val="left"/>
+      <w:pPr>
+        <w:ind w:left="5040" w:hanging="360"/>
+      </w:pPr>
+    </w:lvl>
+    <w:lvl w:ilvl="7" w:tplc="04090019" w:tentative="1">
+      <w:start w:val="1"/>
+      <w:numFmt w:val="lowerLetter"/>
+      <w:lvlText w:val="%8."/>
+      <w:lvlJc w:val="left"/>
+      <w:pPr>
+        <w:ind w:left="5760" w:hanging="360"/>
+      </w:pPr>
+    </w:lvl>
+    <w:lvl w:ilvl="8" w:tplc="0409001B" w:tentative="1">
+      <w:start w:val="1"/>
+      <w:numFmt w:val="lowerRoman"/>
+      <w:lvlText w:val="%9."/>
+      <w:lvlJc w:val="right"/>
+      <w:pPr>
+        <w:ind w:left="6480" w:hanging="180"/>
+      </w:pPr>
+    </w:lvl>
+  </w:abstractNum>
+  <w:abstractNum w:abstractNumId="7">
     <w:nsid w:val="23A518B3"/>
     <w:multiLevelType w:val="hybridMultilevel"/>
     <w:tmpl w:val="679C380C"/>
@@ -5725,7 +7465,7 @@
       </w:rPr>
     </w:lvl>
   </w:abstractNum>
-  <w:abstractNum w:abstractNumId="7">
+  <w:abstractNum w:abstractNumId="8">
     <w:nsid w:val="2D0B37B0"/>
     <w:multiLevelType w:val="multilevel"/>
     <w:tmpl w:val="0409001F"/>
@@ -5811,7 +7551,7 @@
       </w:pPr>
     </w:lvl>
   </w:abstractNum>
-  <w:abstractNum w:abstractNumId="8">
+  <w:abstractNum w:abstractNumId="9">
     <w:nsid w:val="320F2C6E"/>
     <w:multiLevelType w:val="hybridMultilevel"/>
     <w:tmpl w:val="62B8892C"/>
@@ -5924,7 +7664,7 @@
       </w:rPr>
     </w:lvl>
   </w:abstractNum>
-  <w:abstractNum w:abstractNumId="9">
+  <w:abstractNum w:abstractNumId="10">
     <w:nsid w:val="39512089"/>
     <w:multiLevelType w:val="hybridMultilevel"/>
     <w:tmpl w:val="8A58BF02"/>
@@ -6013,7 +7753,7 @@
       </w:pPr>
     </w:lvl>
   </w:abstractNum>
-  <w:abstractNum w:abstractNumId="10">
+  <w:abstractNum w:abstractNumId="11">
     <w:nsid w:val="3F8A59A0"/>
     <w:multiLevelType w:val="hybridMultilevel"/>
     <w:tmpl w:val="201C574C"/>
@@ -6126,7 +7866,7 @@
       </w:rPr>
     </w:lvl>
   </w:abstractNum>
-  <w:abstractNum w:abstractNumId="11">
+  <w:abstractNum w:abstractNumId="12">
     <w:nsid w:val="3FAD7EBA"/>
     <w:multiLevelType w:val="hybridMultilevel"/>
     <w:tmpl w:val="D24ADB0E"/>
@@ -6239,7 +7979,7 @@
       </w:rPr>
     </w:lvl>
   </w:abstractNum>
-  <w:abstractNum w:abstractNumId="12">
+  <w:abstractNum w:abstractNumId="13">
     <w:nsid w:val="40D74C20"/>
     <w:multiLevelType w:val="hybridMultilevel"/>
     <w:tmpl w:val="3364CF66"/>
@@ -6352,7 +8092,7 @@
       </w:rPr>
     </w:lvl>
   </w:abstractNum>
-  <w:abstractNum w:abstractNumId="13">
+  <w:abstractNum w:abstractNumId="14">
     <w:nsid w:val="41094558"/>
     <w:multiLevelType w:val="hybridMultilevel"/>
     <w:tmpl w:val="17487B12"/>
@@ -6465,7 +8205,7 @@
       </w:rPr>
     </w:lvl>
   </w:abstractNum>
-  <w:abstractNum w:abstractNumId="14">
+  <w:abstractNum w:abstractNumId="15">
     <w:nsid w:val="48580C0D"/>
     <w:multiLevelType w:val="multilevel"/>
     <w:tmpl w:val="0409001F"/>
@@ -6551,7 +8291,7 @@
       </w:pPr>
     </w:lvl>
   </w:abstractNum>
-  <w:abstractNum w:abstractNumId="15">
+  <w:abstractNum w:abstractNumId="16">
     <w:nsid w:val="4AD10855"/>
     <w:multiLevelType w:val="hybridMultilevel"/>
     <w:tmpl w:val="B06C9704"/>
@@ -6664,7 +8404,7 @@
       </w:rPr>
     </w:lvl>
   </w:abstractNum>
-  <w:abstractNum w:abstractNumId="16">
+  <w:abstractNum w:abstractNumId="17">
     <w:nsid w:val="4B5303EF"/>
     <w:multiLevelType w:val="hybridMultilevel"/>
     <w:tmpl w:val="465C8482"/>
@@ -6777,7 +8517,7 @@
       </w:rPr>
     </w:lvl>
   </w:abstractNum>
-  <w:abstractNum w:abstractNumId="17">
+  <w:abstractNum w:abstractNumId="18">
     <w:nsid w:val="4FF64A1A"/>
     <w:multiLevelType w:val="hybridMultilevel"/>
     <w:tmpl w:val="1EB4344C"/>
@@ -6889,7 +8629,7 @@
       </w:rPr>
     </w:lvl>
   </w:abstractNum>
-  <w:abstractNum w:abstractNumId="18">
+  <w:abstractNum w:abstractNumId="19">
     <w:nsid w:val="51F857D3"/>
     <w:multiLevelType w:val="hybridMultilevel"/>
     <w:tmpl w:val="006ECD6A"/>
@@ -7002,7 +8742,7 @@
       </w:rPr>
     </w:lvl>
   </w:abstractNum>
-  <w:abstractNum w:abstractNumId="19">
+  <w:abstractNum w:abstractNumId="20">
     <w:nsid w:val="57F930A1"/>
     <w:multiLevelType w:val="hybridMultilevel"/>
     <w:tmpl w:val="7FC4FE7E"/>
@@ -7115,7 +8855,7 @@
       </w:rPr>
     </w:lvl>
   </w:abstractNum>
-  <w:abstractNum w:abstractNumId="20">
+  <w:abstractNum w:abstractNumId="21">
     <w:nsid w:val="5FC13F63"/>
     <w:multiLevelType w:val="hybridMultilevel"/>
     <w:tmpl w:val="DACC42BC"/>
@@ -7228,7 +8968,7 @@
       </w:rPr>
     </w:lvl>
   </w:abstractNum>
-  <w:abstractNum w:abstractNumId="21">
+  <w:abstractNum w:abstractNumId="22">
     <w:nsid w:val="60712B93"/>
     <w:multiLevelType w:val="hybridMultilevel"/>
     <w:tmpl w:val="B10A796A"/>
@@ -7317,7 +9057,7 @@
       </w:pPr>
     </w:lvl>
   </w:abstractNum>
-  <w:abstractNum w:abstractNumId="22">
+  <w:abstractNum w:abstractNumId="23">
     <w:nsid w:val="639219AB"/>
     <w:multiLevelType w:val="hybridMultilevel"/>
     <w:tmpl w:val="EDB02758"/>
@@ -7430,7 +9170,7 @@
       </w:rPr>
     </w:lvl>
   </w:abstractNum>
-  <w:abstractNum w:abstractNumId="23">
+  <w:abstractNum w:abstractNumId="24">
     <w:nsid w:val="652F028A"/>
     <w:multiLevelType w:val="hybridMultilevel"/>
     <w:tmpl w:val="19F4123C"/>
@@ -7543,7 +9283,7 @@
       </w:rPr>
     </w:lvl>
   </w:abstractNum>
-  <w:abstractNum w:abstractNumId="24">
+  <w:abstractNum w:abstractNumId="25">
     <w:nsid w:val="65DB446A"/>
     <w:multiLevelType w:val="hybridMultilevel"/>
     <w:tmpl w:val="96F495C2"/>
@@ -7656,7 +9396,7 @@
       </w:rPr>
     </w:lvl>
   </w:abstractNum>
-  <w:abstractNum w:abstractNumId="25">
+  <w:abstractNum w:abstractNumId="26">
     <w:nsid w:val="67B675F6"/>
     <w:multiLevelType w:val="hybridMultilevel"/>
     <w:tmpl w:val="4508D734"/>
@@ -7773,16 +9513,16 @@
     <w:abstractNumId w:val="5"/>
   </w:num>
   <w:num w:numId="2">
-    <w:abstractNumId w:val="17"/>
+    <w:abstractNumId w:val="18"/>
   </w:num>
   <w:num w:numId="3">
-    <w:abstractNumId w:val="8"/>
+    <w:abstractNumId w:val="9"/>
   </w:num>
   <w:num w:numId="4">
-    <w:abstractNumId w:val="19"/>
+    <w:abstractNumId w:val="20"/>
   </w:num>
   <w:num w:numId="5">
-    <w:abstractNumId w:val="25"/>
+    <w:abstractNumId w:val="26"/>
   </w:num>
   <w:num w:numId="6">
     <w:abstractNumId w:val="1"/>
@@ -7791,19 +9531,19 @@
     <w:abstractNumId w:val="0"/>
   </w:num>
   <w:num w:numId="8">
-    <w:abstractNumId w:val="18"/>
+    <w:abstractNumId w:val="19"/>
   </w:num>
   <w:num w:numId="9">
-    <w:abstractNumId w:val="10"/>
+    <w:abstractNumId w:val="11"/>
   </w:num>
   <w:num w:numId="10">
-    <w:abstractNumId w:val="13"/>
+    <w:abstractNumId w:val="14"/>
   </w:num>
   <w:num w:numId="11">
-    <w:abstractNumId w:val="16"/>
+    <w:abstractNumId w:val="17"/>
   </w:num>
   <w:num w:numId="12">
-    <w:abstractNumId w:val="24"/>
+    <w:abstractNumId w:val="25"/>
   </w:num>
   <w:num w:numId="13">
     <w:abstractNumId w:val="2"/>
@@ -7812,40 +9552,43 @@
     <w:abstractNumId w:val="3"/>
   </w:num>
   <w:num w:numId="15">
+    <w:abstractNumId w:val="8"/>
+  </w:num>
+  <w:num w:numId="16">
     <w:abstractNumId w:val="7"/>
   </w:num>
-  <w:num w:numId="16">
-    <w:abstractNumId w:val="6"/>
-  </w:num>
   <w:num w:numId="17">
-    <w:abstractNumId w:val="20"/>
+    <w:abstractNumId w:val="21"/>
   </w:num>
   <w:num w:numId="18">
-    <w:abstractNumId w:val="12"/>
+    <w:abstractNumId w:val="13"/>
   </w:num>
   <w:num w:numId="19">
     <w:abstractNumId w:val="4"/>
   </w:num>
   <w:num w:numId="20">
-    <w:abstractNumId w:val="11"/>
+    <w:abstractNumId w:val="12"/>
   </w:num>
   <w:num w:numId="21">
+    <w:abstractNumId w:val="23"/>
+  </w:num>
+  <w:num w:numId="22">
+    <w:abstractNumId w:val="15"/>
+  </w:num>
+  <w:num w:numId="23">
+    <w:abstractNumId w:val="10"/>
+  </w:num>
+  <w:num w:numId="24">
     <w:abstractNumId w:val="22"/>
   </w:num>
-  <w:num w:numId="22">
-    <w:abstractNumId w:val="14"/>
-  </w:num>
-  <w:num w:numId="23">
-    <w:abstractNumId w:val="9"/>
-  </w:num>
-  <w:num w:numId="24">
-    <w:abstractNumId w:val="21"/>
-  </w:num>
   <w:num w:numId="25">
-    <w:abstractNumId w:val="23"/>
+    <w:abstractNumId w:val="24"/>
   </w:num>
   <w:num w:numId="26">
-    <w:abstractNumId w:val="15"/>
+    <w:abstractNumId w:val="16"/>
+  </w:num>
+  <w:num w:numId="27">
+    <w:abstractNumId w:val="6"/>
   </w:num>
 </w:numbering>
 </file>
@@ -9353,4 +11096,16 @@
     </a:ext>
   </a:extLst>
 </a:theme>
+</file>
+
+<file path=customXml/item1.xml><?xml version="1.0" encoding="utf-8"?>
+<b:Sources xmlns:b="http://schemas.openxmlformats.org/officeDocument/2006/bibliography" xmlns="http://schemas.openxmlformats.org/officeDocument/2006/bibliography" SelectedStyle="/APASixthEditionOfficeOnline.xsl" StyleName="APA"/>
+</file>
+
+<file path=customXml/itemProps1.xml><?xml version="1.0" encoding="utf-8"?>
+<ds:datastoreItem xmlns:ds="http://schemas.openxmlformats.org/officeDocument/2006/customXml" ds:itemID="{CEADA18C-4A05-5943-ACE1-9101CBFC9DE3}">
+  <ds:schemaRefs>
+    <ds:schemaRef ds:uri="http://schemas.openxmlformats.org/officeDocument/2006/bibliography"/>
+  </ds:schemaRefs>
+</ds:datastoreItem>
 </file>
</xml_diff>